<commit_message>
rapport and error msg
</commit_message>
<xml_diff>
--- a/Docs/Rapport_CompiloHTML.docx
+++ b/Docs/Rapport_CompiloHTML.docx
@@ -137,28 +137,12 @@
                                       <w:pPr>
                                         <w:jc w:val="center"/>
                                       </w:pPr>
-                                      <w:proofErr w:type="spellStart"/>
                                       <w:r>
                                         <w:rPr>
                                           <w:lang w:val="fr-FR"/>
                                         </w:rPr>
-                                        <w:t>Horia</w:t>
+                                        <w:t>Horia Mut, Lucas Bitter, Steve Visinand</w:t>
                                       </w:r>
-                                      <w:proofErr w:type="spellEnd"/>
-                                      <w:r>
-                                        <w:rPr>
-                                          <w:lang w:val="fr-FR"/>
-                                        </w:rPr>
-                                        <w:t xml:space="preserve"> Mut, Lucas Bitter, Steve </w:t>
-                                      </w:r>
-                                      <w:proofErr w:type="spellStart"/>
-                                      <w:r>
-                                        <w:rPr>
-                                          <w:lang w:val="fr-FR"/>
-                                        </w:rPr>
-                                        <w:t>Visinand</w:t>
-                                      </w:r>
-                                      <w:proofErr w:type="spellEnd"/>
                                     </w:p>
                                   </w:sdtContent>
                                 </w:sdt>
@@ -311,28 +295,12 @@
                                 <w:pPr>
                                   <w:jc w:val="center"/>
                                 </w:pPr>
-                                <w:proofErr w:type="spellStart"/>
                                 <w:r>
                                   <w:rPr>
                                     <w:lang w:val="fr-FR"/>
                                   </w:rPr>
-                                  <w:t>Horia</w:t>
+                                  <w:t>Horia Mut, Lucas Bitter, Steve Visinand</w:t>
                                 </w:r>
-                                <w:proofErr w:type="spellEnd"/>
-                                <w:r>
-                                  <w:rPr>
-                                    <w:lang w:val="fr-FR"/>
-                                  </w:rPr>
-                                  <w:t xml:space="preserve"> Mut, Lucas Bitter, Steve </w:t>
-                                </w:r>
-                                <w:proofErr w:type="spellStart"/>
-                                <w:r>
-                                  <w:rPr>
-                                    <w:lang w:val="fr-FR"/>
-                                  </w:rPr>
-                                  <w:t>Visinand</w:t>
-                                </w:r>
-                                <w:proofErr w:type="spellEnd"/>
                               </w:p>
                             </w:sdtContent>
                           </w:sdt>
@@ -576,15 +544,7 @@
     <w:p/>
     <w:p>
       <w:r>
-        <w:t xml:space="preserve">Ce projet s’inscrit dans la ligné </w:t>
-      </w:r>
-      <w:proofErr w:type="gramStart"/>
-      <w:r>
-        <w:t>des langage</w:t>
-      </w:r>
-      <w:proofErr w:type="gramEnd"/>
-      <w:r>
-        <w:t xml:space="preserve"> de description visant à améliorer la productivité du programmeur et à lui éviter des tâches redondantes.</w:t>
+        <w:t>Ce projet s’inscrit dans la ligné des langage de description visant à améliorer la productivité du programmeur et à lui éviter des tâches redondantes.</w:t>
       </w:r>
     </w:p>
     <w:p/>
@@ -599,15 +559,7 @@
         <w:t xml:space="preserve"> de </w:t>
       </w:r>
       <w:r>
-        <w:t>« </w:t>
-      </w:r>
-      <w:proofErr w:type="spellStart"/>
-      <w:r>
-        <w:t>pre-processing</w:t>
-      </w:r>
-      <w:proofErr w:type="spellEnd"/>
-      <w:r>
-        <w:t xml:space="preserve"> » devenus très utilisés telle que : </w:t>
+        <w:t xml:space="preserve">« pre-processing » devenus très utilisés telle que : </w:t>
       </w:r>
     </w:p>
     <w:p/>
@@ -661,37 +613,11 @@
       <w:pPr>
         <w:pStyle w:val="Pardeliste"/>
       </w:pPr>
-      <w:proofErr w:type="spellStart"/>
-      <w:r>
-        <w:t>Syntactically</w:t>
-      </w:r>
-      <w:proofErr w:type="spellEnd"/>
-      <w:r>
-        <w:t xml:space="preserve"> </w:t>
-      </w:r>
-      <w:proofErr w:type="spellStart"/>
-      <w:r>
-        <w:t>Awesome</w:t>
-      </w:r>
-      <w:proofErr w:type="spellEnd"/>
-      <w:r>
-        <w:t xml:space="preserve"> Style </w:t>
-      </w:r>
-      <w:proofErr w:type="spellStart"/>
-      <w:r>
-        <w:t>Sheets</w:t>
-      </w:r>
-      <w:proofErr w:type="spellEnd"/>
-      <w:r>
-        <w:t xml:space="preserve"> est un langage qui vise à donner des « </w:t>
-      </w:r>
-      <w:proofErr w:type="spellStart"/>
-      <w:r>
-        <w:t>super-pouvoirs</w:t>
-      </w:r>
-      <w:proofErr w:type="spellEnd"/>
-      <w:r>
-        <w:t> » aux feuilles de style CSS.</w:t>
+      <w:r>
+        <w:t>Syntactically Awesome Style Sheets</w:t>
+      </w:r>
+      <w:r>
+        <w:t xml:space="preserve"> est un langage qui vise à donner des « super-pouvoirs » aux feuilles de style CSS.</w:t>
       </w:r>
     </w:p>
     <w:p>
@@ -976,7 +902,6 @@
     </w:p>
     <w:p/>
     <w:p>
-      <w:proofErr w:type="gramStart"/>
       <w:r>
         <w:t xml:space="preserve">Un </w:t>
       </w:r>
@@ -989,7 +914,6 @@
         </w:rPr>
         <w:t>élément</w:t>
       </w:r>
-      <w:proofErr w:type="gramEnd"/>
       <w:r>
         <w:t xml:space="preserve"> </w:t>
       </w:r>
@@ -1003,175 +927,83 @@
         <w:rPr>
           <w:b/>
         </w:rPr>
-        <w:t>"</w:t>
-      </w:r>
-      <w:proofErr w:type="spellStart"/>
+        <w:t>"element"</w:t>
+      </w:r>
+      <w:r>
+        <w:t xml:space="preserve"> est un type abstrait et ne peu pas être créé seul, il lui faut un type spécifique.</w:t>
+      </w:r>
+    </w:p>
+    <w:p/>
+    <w:p>
+      <w:r>
+        <w:t>On peu passer des variables à un "element" entre les parenthèses. On pourra ensuite utiliser ces variables pour les concaténer à des "attributs" de notre element.</w:t>
+      </w:r>
+    </w:p>
+    <w:p/>
+    <w:p>
+      <w:pPr>
+        <w:rPr>
+          <w:b/>
+        </w:rPr>
+      </w:pPr>
+      <w:r>
+        <w:rPr>
+          <w:b/>
+        </w:rPr>
+        <w:t>Déclaration :</w:t>
+      </w:r>
+    </w:p>
+    <w:p>
+      <w:pPr>
+        <w:pStyle w:val="Sansinterligne"/>
+      </w:pPr>
       <w:r>
         <w:rPr>
           <w:b/>
         </w:rPr>
         <w:t>element</w:t>
       </w:r>
-      <w:proofErr w:type="spellEnd"/>
-      <w:r>
-        <w:rPr>
-          <w:b/>
-        </w:rPr>
-        <w:t>"</w:t>
-      </w:r>
-      <w:r>
-        <w:t xml:space="preserve"> est un type abstrait et ne peu pas être créé seul, il lui faut un type spécifique.</w:t>
+      <w:r>
+        <w:t xml:space="preserve"> </w:t>
+      </w:r>
+      <w:r>
+        <w:rPr>
+          <w:b/>
+          <w:color w:val="FF0000"/>
+        </w:rPr>
+        <w:t xml:space="preserve">TYPE_SPECIFIQUE </w:t>
+      </w:r>
+      <w:r>
+        <w:rPr>
+          <w:b/>
+          <w:color w:val="00B050"/>
+        </w:rPr>
+        <w:t>NOM_ELEMENT</w:t>
+      </w:r>
+      <w:r>
+        <w:t>{</w:t>
+      </w:r>
+    </w:p>
+    <w:p>
+      <w:pPr>
+        <w:pStyle w:val="Sansinterligne"/>
+      </w:pPr>
+      <w:r>
+        <w:t xml:space="preserve">     ATTRIBUTES</w:t>
+      </w:r>
+    </w:p>
+    <w:p>
+      <w:pPr>
+        <w:pStyle w:val="Sansinterligne"/>
+      </w:pPr>
+      <w:r>
+        <w:t>}</w:t>
       </w:r>
     </w:p>
     <w:p/>
     <w:p>
       <w:r>
-        <w:t>On peu passer des variables à un "</w:t>
-      </w:r>
-      <w:proofErr w:type="spellStart"/>
-      <w:r>
-        <w:t>element</w:t>
-      </w:r>
-      <w:proofErr w:type="spellEnd"/>
-      <w:r>
-        <w:t xml:space="preserve">" entre les parenthèses. On pourra ensuite utiliser ces variables pour les concaténer à des "attributs" de notre </w:t>
-      </w:r>
-      <w:proofErr w:type="spellStart"/>
-      <w:r>
-        <w:t>element</w:t>
-      </w:r>
-      <w:proofErr w:type="spellEnd"/>
-      <w:r>
-        <w:t>.</w:t>
-      </w:r>
-    </w:p>
-    <w:p/>
-    <w:p>
-      <w:r>
-        <w:rPr>
-          <w:highlight w:val="yellow"/>
-        </w:rPr>
-        <w:t>Problème :  PLY ne permet pas de définir une grammaire contenant plusieurs "</w:t>
-      </w:r>
-      <w:proofErr w:type="spellStart"/>
-      <w:r>
-        <w:rPr>
-          <w:highlight w:val="yellow"/>
-        </w:rPr>
-        <w:t>literals</w:t>
-      </w:r>
-      <w:proofErr w:type="spellEnd"/>
-      <w:r>
-        <w:rPr>
-          <w:highlight w:val="yellow"/>
-        </w:rPr>
-        <w:t xml:space="preserve">" à la suite. </w:t>
-      </w:r>
-      <w:proofErr w:type="gramStart"/>
-      <w:r>
-        <w:rPr>
-          <w:highlight w:val="yellow"/>
-        </w:rPr>
-        <w:t>(){</w:t>
-      </w:r>
-      <w:proofErr w:type="gramEnd"/>
-      <w:r>
-        <w:rPr>
-          <w:highlight w:val="yellow"/>
-        </w:rPr>
-        <w:t>} devient {}</w:t>
-      </w:r>
-    </w:p>
-    <w:p/>
-    <w:p>
-      <w:pPr>
-        <w:rPr>
-          <w:b/>
-        </w:rPr>
-      </w:pPr>
-      <w:r>
-        <w:rPr>
-          <w:b/>
-        </w:rPr>
-        <w:t>Déclaration :</w:t>
-      </w:r>
-    </w:p>
-    <w:p>
-      <w:pPr>
-        <w:pStyle w:val="Sansinterligne"/>
-      </w:pPr>
-      <w:r>
-        <w:rPr>
-          <w:b/>
-        </w:rPr>
-        <w:t>element</w:t>
-      </w:r>
-      <w:r>
-        <w:t xml:space="preserve"> </w:t>
-      </w:r>
-      <w:r>
-        <w:rPr>
-          <w:b/>
-          <w:color w:val="FF0000"/>
-        </w:rPr>
-        <w:t xml:space="preserve">TYPE_SPECIFIQUE </w:t>
-      </w:r>
-      <w:r>
-        <w:rPr>
-          <w:b/>
-          <w:color w:val="00B050"/>
-        </w:rPr>
-        <w:t>NOM_</w:t>
-      </w:r>
-      <w:proofErr w:type="gramStart"/>
-      <w:r>
-        <w:rPr>
-          <w:b/>
-          <w:color w:val="00B050"/>
-        </w:rPr>
-        <w:t>ELEMENT</w:t>
-      </w:r>
-      <w:r>
-        <w:t>{</w:t>
-      </w:r>
-      <w:proofErr w:type="gramEnd"/>
-    </w:p>
-    <w:p>
-      <w:pPr>
-        <w:pStyle w:val="Sansinterligne"/>
-      </w:pPr>
-      <w:r>
-        <w:t xml:space="preserve">     ATTRIBUTES</w:t>
-      </w:r>
-    </w:p>
-    <w:p>
-      <w:pPr>
-        <w:pStyle w:val="Sansinterligne"/>
-      </w:pPr>
-      <w:r>
-        <w:t>}</w:t>
-      </w:r>
-    </w:p>
-    <w:p/>
-    <w:p>
-      <w:r>
-        <w:t>« TYPE_SPECIFIQUE » est le type réel de l’élément : « header », « </w:t>
-      </w:r>
-      <w:proofErr w:type="spellStart"/>
-      <w:r>
-        <w:t>footer</w:t>
-      </w:r>
-      <w:proofErr w:type="spellEnd"/>
-      <w:r>
-        <w:t> », « </w:t>
-      </w:r>
-      <w:proofErr w:type="spellStart"/>
-      <w:r>
-        <w:t>nav</w:t>
-      </w:r>
-      <w:proofErr w:type="spellEnd"/>
-      <w:r>
-        <w:t> », …</w:t>
+        <w:t>« TYPE_SPECIFIQUE » est le type réel de l’élément : « header », « footer », « nav », …</w:t>
       </w:r>
     </w:p>
     <w:p>
@@ -1284,27 +1116,9 @@
             <w:tcW w:w="6899" w:type="dxa"/>
           </w:tcPr>
           <w:p>
-            <w:proofErr w:type="spellStart"/>
             <w:r>
-              <w:t>title</w:t>
+              <w:t>title, color, text_color</w:t>
             </w:r>
-            <w:proofErr w:type="spellEnd"/>
-            <w:r>
-              <w:t xml:space="preserve">, </w:t>
-            </w:r>
-            <w:proofErr w:type="spellStart"/>
-            <w:r>
-              <w:t>color</w:t>
-            </w:r>
-            <w:proofErr w:type="spellEnd"/>
-            <w:r>
-              <w:t xml:space="preserve">, </w:t>
-            </w:r>
-            <w:proofErr w:type="spellStart"/>
-            <w:r>
-              <w:t>text_color</w:t>
-            </w:r>
-            <w:proofErr w:type="spellEnd"/>
           </w:p>
         </w:tc>
       </w:tr>
@@ -1352,8 +1166,6 @@
       <w:r>
         <w:t xml:space="preserve"> </w:t>
       </w:r>
-      <w:proofErr w:type="spellStart"/>
-      <w:proofErr w:type="gramStart"/>
       <w:r>
         <w:rPr>
           <w:b/>
@@ -1361,24 +1173,17 @@
         </w:rPr>
         <w:t>monHead</w:t>
       </w:r>
-      <w:proofErr w:type="spellEnd"/>
       <w:r>
         <w:t>{</w:t>
       </w:r>
-      <w:proofErr w:type="gramEnd"/>
     </w:p>
     <w:p>
       <w:pPr>
         <w:pStyle w:val="Sansinterligne"/>
       </w:pPr>
       <w:r>
-        <w:t xml:space="preserve">    </w:t>
-      </w:r>
-      <w:proofErr w:type="gramStart"/>
-      <w:r>
-        <w:t>title :</w:t>
-      </w:r>
-      <w:proofErr w:type="gramEnd"/>
+        <w:t xml:space="preserve">    title :</w:t>
+      </w:r>
       <w:r>
         <w:t xml:space="preserve"> "Mon site"</w:t>
       </w:r>
@@ -1391,15 +1196,7 @@
         <w:pStyle w:val="Sansinterligne"/>
       </w:pPr>
       <w:r>
-        <w:t xml:space="preserve">    </w:t>
-      </w:r>
-      <w:proofErr w:type="gramStart"/>
-      <w:r>
-        <w:t>color :</w:t>
-      </w:r>
-      <w:proofErr w:type="gramEnd"/>
-      <w:r>
-        <w:t xml:space="preserve"> "</w:t>
+        <w:t xml:space="preserve">    color : "</w:t>
       </w:r>
       <w:r>
         <w:t>blue</w:t>
@@ -1413,23 +1210,7 @@
         <w:pStyle w:val="Sansinterligne"/>
       </w:pPr>
       <w:r>
-        <w:t xml:space="preserve">    </w:t>
-      </w:r>
-      <w:proofErr w:type="spellStart"/>
-      <w:r>
-        <w:t>text_</w:t>
-      </w:r>
-      <w:proofErr w:type="gramStart"/>
-      <w:r>
-        <w:t>color</w:t>
-      </w:r>
-      <w:proofErr w:type="spellEnd"/>
-      <w:r>
-        <w:t xml:space="preserve"> :</w:t>
-      </w:r>
-      <w:proofErr w:type="gramEnd"/>
-      <w:r>
-        <w:t xml:space="preserve"> "red";</w:t>
+        <w:t xml:space="preserve">    text_color : "red";</w:t>
       </w:r>
     </w:p>
     <w:p>
@@ -1439,6 +1220,9 @@
       <w:r>
         <w:t>}</w:t>
       </w:r>
+      <w:r>
+        <w:t>;</w:t>
+      </w:r>
     </w:p>
     <w:p/>
     <w:p>
@@ -1451,21 +1235,7 @@
         <w:rPr>
           <w:b/>
         </w:rPr>
-        <w:t>Résultat (</w:t>
-      </w:r>
-      <w:proofErr w:type="spellStart"/>
-      <w:r>
-        <w:rPr>
-          <w:b/>
-        </w:rPr>
-        <w:t>print</w:t>
-      </w:r>
-      <w:proofErr w:type="spellEnd"/>
-      <w:r>
-        <w:rPr>
-          <w:b/>
-        </w:rPr>
-        <w:t xml:space="preserve"> dans une page) :</w:t>
+        <w:t>Résultat (print dans une page) :</w:t>
       </w:r>
     </w:p>
     <w:p>
@@ -1516,14 +1286,12 @@
       <w:pPr>
         <w:pStyle w:val="Titre3"/>
       </w:pPr>
-      <w:proofErr w:type="spellStart"/>
       <w:r>
         <w:t>N</w:t>
       </w:r>
       <w:r>
         <w:t>av</w:t>
       </w:r>
-      <w:proofErr w:type="spellEnd"/>
     </w:p>
     <w:p>
       <w:r>
@@ -1569,11 +1337,9 @@
             <w:tcW w:w="6899" w:type="dxa"/>
           </w:tcPr>
           <w:p>
-            <w:proofErr w:type="spellStart"/>
             <w:r>
               <w:t>nav</w:t>
             </w:r>
-            <w:proofErr w:type="spellEnd"/>
           </w:p>
         </w:tc>
       </w:tr>
@@ -1615,21 +1381,8 @@
             <w:tcW w:w="6899" w:type="dxa"/>
           </w:tcPr>
           <w:p>
-            <w:proofErr w:type="spellStart"/>
             <w:r>
-              <w:t>color</w:t>
-            </w:r>
-            <w:proofErr w:type="spellEnd"/>
-            <w:r>
-              <w:t xml:space="preserve">, </w:t>
-            </w:r>
-            <w:proofErr w:type="spellStart"/>
-            <w:r>
-              <w:t>text_color</w:t>
-            </w:r>
-            <w:proofErr w:type="spellEnd"/>
-            <w:r>
-              <w:t>, menu</w:t>
+              <w:t>color, text_color, menu</w:t>
             </w:r>
           </w:p>
         </w:tc>
@@ -1677,7 +1430,6 @@
         </w:rPr>
         <w:t xml:space="preserve">element </w:t>
       </w:r>
-      <w:proofErr w:type="spellStart"/>
       <w:r>
         <w:rPr>
           <w:b/>
@@ -1685,15 +1437,12 @@
         </w:rPr>
         <w:t>nav</w:t>
       </w:r>
-      <w:proofErr w:type="spellEnd"/>
       <w:r>
         <w:rPr>
           <w:b/>
         </w:rPr>
         <w:t xml:space="preserve"> </w:t>
       </w:r>
-      <w:proofErr w:type="spellStart"/>
-      <w:proofErr w:type="gramStart"/>
       <w:r>
         <w:rPr>
           <w:b/>
@@ -1701,26 +1450,16 @@
         </w:rPr>
         <w:t>monNav</w:t>
       </w:r>
-      <w:proofErr w:type="spellEnd"/>
       <w:r>
         <w:t>{</w:t>
       </w:r>
-      <w:proofErr w:type="gramEnd"/>
     </w:p>
     <w:p>
       <w:pPr>
         <w:pStyle w:val="Sansinterligne"/>
       </w:pPr>
       <w:r>
-        <w:t xml:space="preserve">    </w:t>
-      </w:r>
-      <w:proofErr w:type="gramStart"/>
-      <w:r>
-        <w:t>color :</w:t>
-      </w:r>
-      <w:proofErr w:type="gramEnd"/>
-      <w:r>
-        <w:t xml:space="preserve"> "#FFFFF";</w:t>
+        <w:t xml:space="preserve">    color : "#FFFFF";</w:t>
       </w:r>
     </w:p>
     <w:p>
@@ -1728,23 +1467,7 @@
         <w:pStyle w:val="Sansinterligne"/>
       </w:pPr>
       <w:r>
-        <w:t xml:space="preserve">    </w:t>
-      </w:r>
-      <w:proofErr w:type="spellStart"/>
-      <w:r>
-        <w:t>text_</w:t>
-      </w:r>
-      <w:proofErr w:type="gramStart"/>
-      <w:r>
-        <w:t>color</w:t>
-      </w:r>
-      <w:proofErr w:type="spellEnd"/>
-      <w:r>
-        <w:t xml:space="preserve"> :</w:t>
-      </w:r>
-      <w:proofErr w:type="gramEnd"/>
-      <w:r>
-        <w:t xml:space="preserve"> "#FAFAFA";</w:t>
+        <w:t xml:space="preserve">    text_color : "#FAFAFA";</w:t>
       </w:r>
     </w:p>
     <w:p>
@@ -1757,15 +1480,7 @@
         <w:pStyle w:val="Sansinterligne"/>
       </w:pPr>
       <w:r>
-        <w:t xml:space="preserve">    </w:t>
-      </w:r>
-      <w:proofErr w:type="gramStart"/>
-      <w:r>
-        <w:t>menu :</w:t>
-      </w:r>
-      <w:proofErr w:type="gramEnd"/>
-      <w:r>
-        <w:t xml:space="preserve"> [</w:t>
+        <w:t xml:space="preserve">    menu : [</w:t>
       </w:r>
     </w:p>
     <w:p>
@@ -1773,15 +1488,7 @@
         <w:pStyle w:val="Sansinterligne"/>
       </w:pPr>
       <w:r>
-        <w:t xml:space="preserve">       "home</w:t>
-      </w:r>
-      <w:proofErr w:type="gramStart"/>
-      <w:r>
-        <w:t>" :</w:t>
-      </w:r>
-      <w:proofErr w:type="gramEnd"/>
-      <w:r>
-        <w:t xml:space="preserve"> index, //index contient la page "index"</w:t>
+        <w:t xml:space="preserve">       "home" : index, //index contient la page "index"</w:t>
       </w:r>
     </w:p>
     <w:p>
@@ -1789,20 +1496,7 @@
         <w:pStyle w:val="Sansinterligne"/>
       </w:pPr>
       <w:r>
-        <w:t xml:space="preserve">       "</w:t>
-      </w:r>
-      <w:proofErr w:type="spellStart"/>
-      <w:r>
-        <w:t>gallerie</w:t>
-      </w:r>
-      <w:proofErr w:type="spellEnd"/>
-      <w:proofErr w:type="gramStart"/>
-      <w:r>
-        <w:t>" :</w:t>
-      </w:r>
-      <w:proofErr w:type="gramEnd"/>
-      <w:r>
-        <w:t xml:space="preserve"> gallery,</w:t>
+        <w:t xml:space="preserve">       "gallerie" : gallery,</w:t>
       </w:r>
     </w:p>
     <w:p>
@@ -1820,6 +1514,9 @@
       <w:r>
         <w:t>}</w:t>
       </w:r>
+      <w:r>
+        <w:t>;</w:t>
+      </w:r>
     </w:p>
     <w:p/>
     <w:p>
@@ -1832,21 +1529,7 @@
         <w:rPr>
           <w:b/>
         </w:rPr>
-        <w:t>Résultat (</w:t>
-      </w:r>
-      <w:proofErr w:type="spellStart"/>
-      <w:r>
-        <w:rPr>
-          <w:b/>
-        </w:rPr>
-        <w:t>print</w:t>
-      </w:r>
-      <w:proofErr w:type="spellEnd"/>
-      <w:r>
-        <w:rPr>
-          <w:b/>
-        </w:rPr>
-        <w:t xml:space="preserve"> dans une page) :</w:t>
+        <w:t>Résultat (print dans une page) :</w:t>
       </w:r>
     </w:p>
     <w:p>
@@ -1894,15 +1577,7 @@
     </w:p>
     <w:p>
       <w:r>
-        <w:t xml:space="preserve">Dans ce cas </w:t>
-      </w:r>
-      <w:proofErr w:type="spellStart"/>
-      <w:r>
-        <w:t>gallery</w:t>
-      </w:r>
-      <w:proofErr w:type="spellEnd"/>
-      <w:r>
-        <w:t xml:space="preserve"> contient deux sous pages, gal1 et gal2</w:t>
+        <w:t>Dans ce cas gallery contient deux sous pages, gal1 et gal2</w:t>
       </w:r>
     </w:p>
     <w:p/>
@@ -1910,13 +1585,9 @@
       <w:pPr>
         <w:pStyle w:val="Titre3"/>
       </w:pPr>
-      <w:proofErr w:type="spellStart"/>
-      <w:proofErr w:type="gramStart"/>
       <w:r>
         <w:t>footer</w:t>
       </w:r>
-      <w:proofErr w:type="spellEnd"/>
-      <w:proofErr w:type="gramEnd"/>
     </w:p>
     <w:p>
       <w:r>
@@ -1958,11 +1629,9 @@
             <w:tcW w:w="6757" w:type="dxa"/>
           </w:tcPr>
           <w:p>
-            <w:proofErr w:type="spellStart"/>
             <w:r>
               <w:t>footer</w:t>
             </w:r>
-            <w:proofErr w:type="spellEnd"/>
           </w:p>
         </w:tc>
       </w:tr>
@@ -2007,56 +1676,12 @@
             <w:tcW w:w="6757" w:type="dxa"/>
           </w:tcPr>
           <w:p>
-            <w:proofErr w:type="spellStart"/>
-            <w:proofErr w:type="gramStart"/>
             <w:r>
-              <w:t>title</w:t>
-            </w:r>
-            <w:proofErr w:type="spellEnd"/>
-            <w:proofErr w:type="gramEnd"/>
-            <w:r>
-              <w:t xml:space="preserve">, </w:t>
-            </w:r>
-            <w:proofErr w:type="spellStart"/>
-            <w:r>
-              <w:t>paragraph</w:t>
-            </w:r>
-            <w:proofErr w:type="spellEnd"/>
-            <w:r>
-              <w:t xml:space="preserve"> (</w:t>
-            </w:r>
-            <w:proofErr w:type="spellStart"/>
-            <w:r>
-              <w:t>text</w:t>
-            </w:r>
-            <w:proofErr w:type="spellEnd"/>
-            <w:r>
-              <w:t>), copyright (</w:t>
-            </w:r>
-            <w:proofErr w:type="spellStart"/>
-            <w:r>
-              <w:t>text</w:t>
-            </w:r>
-            <w:proofErr w:type="spellEnd"/>
-            <w:r>
-              <w:t>)</w:t>
+              <w:t>title, paragraph (text), copyright (text)</w:t>
             </w:r>
             <w:r>
-              <w:t xml:space="preserve">, </w:t>
+              <w:t>, color, text_color</w:t>
             </w:r>
-            <w:proofErr w:type="spellStart"/>
-            <w:r>
-              <w:t>color</w:t>
-            </w:r>
-            <w:proofErr w:type="spellEnd"/>
-            <w:r>
-              <w:t xml:space="preserve">, </w:t>
-            </w:r>
-            <w:proofErr w:type="spellStart"/>
-            <w:r>
-              <w:t>text_color</w:t>
-            </w:r>
-            <w:proofErr w:type="spellEnd"/>
           </w:p>
           <w:p/>
         </w:tc>
@@ -2100,7 +1725,6 @@
         </w:rPr>
         <w:t xml:space="preserve"> </w:t>
       </w:r>
-      <w:proofErr w:type="spellStart"/>
       <w:r>
         <w:rPr>
           <w:b/>
@@ -2108,7 +1732,6 @@
         </w:rPr>
         <w:t>myFooter</w:t>
       </w:r>
-      <w:proofErr w:type="spellEnd"/>
       <w:r>
         <w:t>{</w:t>
       </w:r>
@@ -2133,11 +1756,9 @@
       <w:r>
         <w:t>: "</w:t>
       </w:r>
-      <w:proofErr w:type="spellStart"/>
       <w:r>
         <w:t>paragraphe</w:t>
       </w:r>
-      <w:proofErr w:type="spellEnd"/>
       <w:r>
         <w:t>";</w:t>
       </w:r>
@@ -2174,15 +1795,7 @@
         <w:pStyle w:val="Sansinterligne"/>
       </w:pPr>
       <w:r>
-        <w:t xml:space="preserve">   </w:t>
-      </w:r>
-      <w:proofErr w:type="spellStart"/>
-      <w:r>
-        <w:t>text_color</w:t>
-      </w:r>
-      <w:proofErr w:type="spellEnd"/>
-      <w:r>
-        <w:t>: "white";</w:t>
+        <w:t xml:space="preserve">   text_color: "white";</w:t>
       </w:r>
       <w:r>
         <w:br/>
@@ -2200,21 +1813,7 @@
         <w:rPr>
           <w:b/>
         </w:rPr>
-        <w:t>Résultat (</w:t>
-      </w:r>
-      <w:proofErr w:type="spellStart"/>
-      <w:r>
-        <w:rPr>
-          <w:b/>
-        </w:rPr>
-        <w:t>print</w:t>
-      </w:r>
-      <w:proofErr w:type="spellEnd"/>
-      <w:r>
-        <w:rPr>
-          <w:b/>
-        </w:rPr>
-        <w:t xml:space="preserve"> dans une page) :</w:t>
+        <w:t>Résultat (print dans une page) :</w:t>
       </w:r>
     </w:p>
     <w:p>
@@ -2357,14 +1956,12 @@
           <w:numId w:val="2"/>
         </w:numPr>
       </w:pPr>
-      <w:proofErr w:type="spellStart"/>
       <w:r>
         <w:t>A</w:t>
       </w:r>
       <w:r>
         <w:t>dress</w:t>
       </w:r>
-      <w:proofErr w:type="spellEnd"/>
       <w:r>
         <w:tab/>
       </w:r>
@@ -2386,21 +1983,7 @@
         <w:rPr>
           <w:b/>
         </w:rPr>
-        <w:t>"</w:t>
-      </w:r>
-      <w:proofErr w:type="spellStart"/>
-      <w:r>
-        <w:rPr>
-          <w:b/>
-        </w:rPr>
-        <w:t>print</w:t>
-      </w:r>
-      <w:proofErr w:type="spellEnd"/>
-      <w:r>
-        <w:rPr>
-          <w:b/>
-        </w:rPr>
-        <w:t xml:space="preserve">" </w:t>
+        <w:t xml:space="preserve">"print" </w:t>
       </w:r>
       <w:r>
         <w:t xml:space="preserve">dans une page afin d'imprimer des </w:t>
@@ -2409,21 +1992,7 @@
         <w:rPr>
           <w:b/>
         </w:rPr>
-        <w:t>"</w:t>
-      </w:r>
-      <w:proofErr w:type="spellStart"/>
-      <w:r>
-        <w:rPr>
-          <w:b/>
-        </w:rPr>
-        <w:t>element</w:t>
-      </w:r>
-      <w:proofErr w:type="spellEnd"/>
-      <w:r>
-        <w:rPr>
-          <w:b/>
-        </w:rPr>
-        <w:t>"</w:t>
+        <w:t>"element"</w:t>
       </w:r>
       <w:r>
         <w:t xml:space="preserve"> dans la page</w:t>
@@ -2451,19 +2020,11 @@
           <w:b/>
         </w:rPr>
       </w:pPr>
-      <w:proofErr w:type="gramStart"/>
-      <w:r>
-        <w:rPr>
-          <w:b/>
-        </w:rPr>
-        <w:t>exemple</w:t>
-      </w:r>
-      <w:proofErr w:type="gramEnd"/>
-      <w:r>
-        <w:rPr>
-          <w:b/>
-        </w:rPr>
-        <w:t xml:space="preserve"> :</w:t>
+      <w:r>
+        <w:rPr>
+          <w:b/>
+        </w:rPr>
+        <w:t>exemple :</w:t>
       </w:r>
     </w:p>
     <w:p>
@@ -2471,13 +2032,8 @@
         <w:pStyle w:val="Sansinterligne"/>
       </w:pPr>
       <w:r>
-        <w:t xml:space="preserve">page </w:t>
-      </w:r>
-      <w:proofErr w:type="gramStart"/>
-      <w:r>
-        <w:t>gallery{</w:t>
-      </w:r>
-      <w:proofErr w:type="gramEnd"/>
+        <w:t>page gallery{</w:t>
+      </w:r>
     </w:p>
     <w:p>
       <w:pPr>
@@ -2492,186 +2048,163 @@
         <w:pStyle w:val="Sansinterligne"/>
       </w:pPr>
       <w:r>
+        <w:t xml:space="preserve">    name : "home";</w:t>
+      </w:r>
+    </w:p>
+    <w:p>
+      <w:pPr>
+        <w:pStyle w:val="Sansinterligne"/>
+      </w:pPr>
+      <w:r>
+        <w:t xml:space="preserve">    address : "/index.htm";</w:t>
+      </w:r>
+    </w:p>
+    <w:p>
+      <w:pPr>
+        <w:pStyle w:val="Sansinterligne"/>
+      </w:pPr>
+    </w:p>
+    <w:p>
+      <w:pPr>
+        <w:pStyle w:val="Sansinterligne"/>
+      </w:pPr>
+      <w:r>
+        <w:t xml:space="preserve">    print monHead();</w:t>
+      </w:r>
+    </w:p>
+    <w:p>
+      <w:pPr>
+        <w:pStyle w:val="Sansinterligne"/>
+      </w:pPr>
+      <w:r>
+        <w:t xml:space="preserve">    print monNav();</w:t>
+      </w:r>
+    </w:p>
+    <w:p>
+      <w:pPr>
+        <w:pStyle w:val="Sansinterligne"/>
+      </w:pPr>
+      <w:r>
+        <w:t xml:space="preserve">    print "contenu de la page";</w:t>
+      </w:r>
+    </w:p>
+    <w:p>
+      <w:pPr>
+        <w:pStyle w:val="Sansinterligne"/>
+      </w:pPr>
+      <w:r>
+        <w:t xml:space="preserve">    print monFoot(1);</w:t>
+      </w:r>
+    </w:p>
+    <w:p>
+      <w:pPr>
+        <w:pStyle w:val="Sansinterligne"/>
+      </w:pPr>
+      <w:r>
+        <w:t>}</w:t>
+      </w:r>
+      <w:r>
+        <w:t>;</w:t>
+      </w:r>
+    </w:p>
+    <w:p>
+      <w:pPr>
+        <w:pStyle w:val="Sansinterligne"/>
+      </w:pPr>
+      <w:r>
+        <w:t>gallery += galleryPaysages;</w:t>
+      </w:r>
+    </w:p>
+    <w:p>
+      <w:pPr>
+        <w:pStyle w:val="Titre2"/>
+      </w:pPr>
+    </w:p>
+    <w:p>
+      <w:pPr>
+        <w:pStyle w:val="Titre2"/>
+      </w:pPr>
+      <w:r>
+        <w:t>Boucles</w:t>
+      </w:r>
+    </w:p>
+    <w:p>
+      <w:r>
+        <w:t>Il est possible de crée une boucle simple avec une seule instruction interne. Cette boucle est utilisée pour généré des éléments de page.</w:t>
+      </w:r>
+    </w:p>
+    <w:p/>
+    <w:p>
+      <w:pPr>
+        <w:pStyle w:val="PrformatHTML"/>
+        <w:shd w:val="clear" w:color="auto" w:fill="272822"/>
+        <w:rPr>
+          <w:rFonts w:ascii="Menlo" w:hAnsi="Menlo" w:cs="Menlo"/>
+          <w:color w:val="F8F8F2"/>
+        </w:rPr>
+      </w:pPr>
+      <w:r>
+        <w:rPr>
+          <w:rFonts w:ascii="Menlo" w:hAnsi="Menlo" w:cs="Menlo"/>
+          <w:color w:val="F8F8F2"/>
+        </w:rPr>
+        <w:t>for(i from 1 to 10){</w:t>
+      </w:r>
+      <w:r>
+        <w:rPr>
+          <w:rFonts w:ascii="Menlo" w:hAnsi="Menlo" w:cs="Menlo"/>
+          <w:color w:val="F8F8F2"/>
+        </w:rPr>
+        <w:br/>
         <w:t xml:space="preserve">    </w:t>
       </w:r>
-      <w:proofErr w:type="gramStart"/>
-      <w:r>
-        <w:t>name :</w:t>
-      </w:r>
-      <w:proofErr w:type="gramEnd"/>
-      <w:r>
-        <w:t xml:space="preserve"> "home";</w:t>
-      </w:r>
-    </w:p>
-    <w:p>
-      <w:pPr>
-        <w:pStyle w:val="Sansinterligne"/>
-      </w:pPr>
-      <w:r>
-        <w:t xml:space="preserve">    </w:t>
-      </w:r>
-      <w:proofErr w:type="gramStart"/>
-      <w:r>
-        <w:t>address :</w:t>
-      </w:r>
-      <w:proofErr w:type="gramEnd"/>
-      <w:r>
-        <w:t xml:space="preserve"> "/index.htm";</w:t>
-      </w:r>
-    </w:p>
-    <w:p>
-      <w:pPr>
-        <w:pStyle w:val="Sansinterligne"/>
-      </w:pPr>
-    </w:p>
-    <w:p>
-      <w:pPr>
-        <w:pStyle w:val="Sansinterligne"/>
-      </w:pPr>
-      <w:r>
-        <w:t xml:space="preserve">    print </w:t>
-      </w:r>
-      <w:proofErr w:type="spellStart"/>
-      <w:proofErr w:type="gramStart"/>
-      <w:r>
-        <w:t>monHead</w:t>
-      </w:r>
-      <w:proofErr w:type="spellEnd"/>
-      <w:r>
-        <w:t>(</w:t>
-      </w:r>
-      <w:proofErr w:type="gramEnd"/>
-      <w:r>
-        <w:t>);</w:t>
-      </w:r>
-    </w:p>
-    <w:p>
-      <w:pPr>
-        <w:pStyle w:val="Sansinterligne"/>
-      </w:pPr>
-      <w:r>
-        <w:t xml:space="preserve">    print </w:t>
-      </w:r>
-      <w:proofErr w:type="spellStart"/>
-      <w:proofErr w:type="gramStart"/>
-      <w:r>
-        <w:t>monNav</w:t>
-      </w:r>
-      <w:proofErr w:type="spellEnd"/>
-      <w:r>
-        <w:t>(</w:t>
-      </w:r>
-      <w:proofErr w:type="gramEnd"/>
-      <w:r>
-        <w:t>);</w:t>
-      </w:r>
-    </w:p>
-    <w:p>
-      <w:pPr>
-        <w:pStyle w:val="Sansinterligne"/>
-      </w:pPr>
-      <w:r>
-        <w:t xml:space="preserve">    print "</w:t>
-      </w:r>
-      <w:proofErr w:type="spellStart"/>
-      <w:r>
-        <w:t>contenu</w:t>
-      </w:r>
-      <w:proofErr w:type="spellEnd"/>
-      <w:r>
-        <w:t xml:space="preserve"> de la page";</w:t>
-      </w:r>
-    </w:p>
-    <w:p>
-      <w:pPr>
-        <w:pStyle w:val="Sansinterligne"/>
-      </w:pPr>
-      <w:r>
-        <w:t xml:space="preserve">    print </w:t>
-      </w:r>
-      <w:proofErr w:type="spellStart"/>
-      <w:proofErr w:type="gramStart"/>
-      <w:r>
-        <w:t>monFoot</w:t>
-      </w:r>
-      <w:proofErr w:type="spellEnd"/>
-      <w:r>
-        <w:t>(</w:t>
-      </w:r>
-      <w:proofErr w:type="gramEnd"/>
-      <w:r>
-        <w:t>1);</w:t>
-      </w:r>
-    </w:p>
-    <w:p>
-      <w:pPr>
-        <w:pStyle w:val="Sansinterligne"/>
-      </w:pPr>
-      <w:r>
-        <w:t>}</w:t>
-      </w:r>
-    </w:p>
-    <w:p>
-      <w:pPr>
-        <w:pStyle w:val="Sansinterligne"/>
-      </w:pPr>
-      <w:r>
-        <w:t xml:space="preserve">gallery += </w:t>
-      </w:r>
-      <w:proofErr w:type="spellStart"/>
-      <w:r>
-        <w:t>galleryPaysages</w:t>
-      </w:r>
-      <w:proofErr w:type="spellEnd"/>
-      <w:r>
-        <w:t>;</w:t>
-      </w:r>
-    </w:p>
-    <w:p>
-      <w:pPr>
-        <w:pStyle w:val="Titre2"/>
-      </w:pPr>
-    </w:p>
-    <w:p>
-      <w:pPr>
-        <w:pStyle w:val="Titre2"/>
-      </w:pPr>
-      <w:r>
-        <w:t>Boucles</w:t>
-      </w:r>
-    </w:p>
-    <w:p>
-      <w:r>
-        <w:t>TODO</w:t>
-      </w:r>
-    </w:p>
-    <w:p/>
-    <w:p>
-      <w:pPr>
-        <w:pStyle w:val="Titre2"/>
-      </w:pPr>
-      <w:r>
-        <w:t>Variables</w:t>
-      </w:r>
-    </w:p>
-    <w:p/>
-    <w:p>
-      <w:r>
-        <w:t xml:space="preserve">Un utilisateur peu définir une variable contenant des éléments, des pages mais également des variables au contenu plus classique telle que des nombres ou des valeurs </w:t>
-      </w:r>
-      <w:r>
-        <w:t>texte</w:t>
+      <w:r>
+        <w:rPr>
+          <w:rFonts w:ascii="Menlo" w:hAnsi="Menlo" w:cs="Menlo"/>
+          <w:color w:val="F8F8F2"/>
+        </w:rPr>
+        <w:t>//instruction</w:t>
       </w:r>
       <w:bookmarkStart w:id="0" w:name="_GoBack"/>
       <w:bookmarkEnd w:id="0"/>
       <w:r>
+        <w:rPr>
+          <w:rFonts w:ascii="Menlo" w:hAnsi="Menlo" w:cs="Menlo"/>
+          <w:color w:val="F8F8F2"/>
+        </w:rPr>
+        <w:br/>
+        <w:t>};</w:t>
+      </w:r>
+    </w:p>
+    <w:p/>
+    <w:p/>
+    <w:p>
+      <w:pPr>
+        <w:pStyle w:val="Titre2"/>
+      </w:pPr>
+      <w:r>
+        <w:t>Variables</w:t>
+      </w:r>
+    </w:p>
+    <w:p/>
+    <w:p>
+      <w:r>
+        <w:t xml:space="preserve">Un utilisateur peu définir une variable contenant des éléments, des pages mais également des variables au contenu plus classique telle que des nombres ou des valeurs </w:t>
+      </w:r>
+      <w:r>
+        <w:t>texte</w:t>
+      </w:r>
+      <w:r>
         <w:t>.</w:t>
       </w:r>
     </w:p>
     <w:p/>
     <w:p>
       <w:r>
-        <w:t>La portée d’une variable est délimitée par « {} » et sont déclarées ainsi :</w:t>
+        <w:t xml:space="preserve">Les variables </w:t>
+      </w:r>
+      <w:r>
+        <w:t>sont déclarées ainsi :</w:t>
       </w:r>
     </w:p>
     <w:p>
@@ -3025,7 +2558,6 @@
                 <w:lang w:val="fr-FR"/>
               </w:rPr>
             </w:pPr>
-            <w:proofErr w:type="spellStart"/>
             <w:r>
               <w:rPr>
                 <w:rFonts w:ascii="Helvetica Neue" w:hAnsi="Helvetica Neue" w:cs="Helvetica Neue"/>
@@ -3035,7 +2567,6 @@
               </w:rPr>
               <w:t>name</w:t>
             </w:r>
-            <w:proofErr w:type="spellEnd"/>
           </w:p>
         </w:tc>
         <w:tc>
@@ -3118,7 +2649,6 @@
                 <w:lang w:val="fr-FR"/>
               </w:rPr>
             </w:pPr>
-            <w:proofErr w:type="spellStart"/>
             <w:r>
               <w:rPr>
                 <w:rFonts w:ascii="Helvetica Neue" w:hAnsi="Helvetica Neue" w:cs="Helvetica Neue"/>
@@ -3128,7 +2658,6 @@
               </w:rPr>
               <w:t>adress</w:t>
             </w:r>
-            <w:proofErr w:type="spellEnd"/>
           </w:p>
         </w:tc>
         <w:tc>
@@ -3375,7 +2904,6 @@
                 <w:lang w:val="fr-FR"/>
               </w:rPr>
             </w:pPr>
-            <w:proofErr w:type="spellStart"/>
             <w:r>
               <w:rPr>
                 <w:rFonts w:ascii="Helvetica Neue" w:hAnsi="Helvetica Neue" w:cs="Helvetica Neue"/>
@@ -3385,7 +2913,6 @@
               </w:rPr>
               <w:t>element</w:t>
             </w:r>
-            <w:proofErr w:type="spellEnd"/>
           </w:p>
         </w:tc>
         <w:tc>
@@ -3541,7 +3068,6 @@
                 <w:lang w:val="fr-FR"/>
               </w:rPr>
             </w:pPr>
-            <w:proofErr w:type="spellStart"/>
             <w:r>
               <w:rPr>
                 <w:rFonts w:ascii="Helvetica Neue" w:hAnsi="Helvetica Neue" w:cs="Helvetica Neue"/>
@@ -3551,7 +3077,6 @@
               </w:rPr>
               <w:t>nav</w:t>
             </w:r>
-            <w:proofErr w:type="spellEnd"/>
           </w:p>
         </w:tc>
         <w:tc>
@@ -3725,7 +3250,6 @@
                 <w:lang w:val="fr-FR"/>
               </w:rPr>
             </w:pPr>
-            <w:proofErr w:type="spellStart"/>
             <w:r>
               <w:rPr>
                 <w:rFonts w:ascii="Helvetica Neue" w:hAnsi="Helvetica Neue" w:cs="Helvetica Neue"/>
@@ -3735,7 +3259,6 @@
               </w:rPr>
               <w:t>footer</w:t>
             </w:r>
-            <w:proofErr w:type="spellEnd"/>
           </w:p>
         </w:tc>
         <w:tc>
@@ -3891,7 +3414,6 @@
                 <w:lang w:val="fr-FR"/>
               </w:rPr>
             </w:pPr>
-            <w:proofErr w:type="spellStart"/>
             <w:r>
               <w:rPr>
                 <w:rFonts w:ascii="Helvetica Neue" w:hAnsi="Helvetica Neue" w:cs="Helvetica Neue"/>
@@ -3901,7 +3423,6 @@
               </w:rPr>
               <w:t>titile</w:t>
             </w:r>
-            <w:proofErr w:type="spellEnd"/>
           </w:p>
         </w:tc>
         <w:tc>
@@ -3984,7 +3505,6 @@
                 <w:lang w:val="fr-FR"/>
               </w:rPr>
             </w:pPr>
-            <w:proofErr w:type="spellStart"/>
             <w:r>
               <w:rPr>
                 <w:rFonts w:ascii="Helvetica Neue" w:hAnsi="Helvetica Neue" w:cs="Helvetica Neue"/>
@@ -3994,7 +3514,6 @@
               </w:rPr>
               <w:t>color</w:t>
             </w:r>
-            <w:proofErr w:type="spellEnd"/>
           </w:p>
         </w:tc>
         <w:tc>
@@ -4077,7 +3596,6 @@
                 <w:lang w:val="fr-FR"/>
               </w:rPr>
             </w:pPr>
-            <w:proofErr w:type="spellStart"/>
             <w:r>
               <w:rPr>
                 <w:rFonts w:ascii="Helvetica Neue" w:hAnsi="Helvetica Neue" w:cs="Helvetica Neue"/>
@@ -4087,7 +3605,6 @@
               </w:rPr>
               <w:t>text</w:t>
             </w:r>
-            <w:proofErr w:type="spellEnd"/>
           </w:p>
         </w:tc>
         <w:tc>
@@ -4170,7 +3687,6 @@
                 <w:lang w:val="fr-FR"/>
               </w:rPr>
             </w:pPr>
-            <w:proofErr w:type="spellStart"/>
             <w:r>
               <w:rPr>
                 <w:rFonts w:ascii="Helvetica Neue" w:hAnsi="Helvetica Neue" w:cs="Helvetica Neue"/>
@@ -4180,7 +3696,6 @@
               </w:rPr>
               <w:t>text_color</w:t>
             </w:r>
-            <w:proofErr w:type="spellEnd"/>
           </w:p>
         </w:tc>
         <w:tc>
@@ -4263,7 +3778,6 @@
                 <w:lang w:val="fr-FR"/>
               </w:rPr>
             </w:pPr>
-            <w:proofErr w:type="spellStart"/>
             <w:r>
               <w:rPr>
                 <w:rFonts w:ascii="Helvetica Neue" w:hAnsi="Helvetica Neue" w:cs="Helvetica Neue"/>
@@ -4273,7 +3787,6 @@
               </w:rPr>
               <w:t>paragraph</w:t>
             </w:r>
-            <w:proofErr w:type="spellEnd"/>
           </w:p>
         </w:tc>
         <w:tc>
@@ -5859,13 +5372,8 @@
       </w:r>
       <w:r>
         <w:tab/>
-        <w:t xml:space="preserve">Classe de description d’un </w:t>
-      </w:r>
-      <w:proofErr w:type="spellStart"/>
-      <w:r>
-        <w:t>noeud</w:t>
-      </w:r>
-      <w:proofErr w:type="spellEnd"/>
+        <w:t>Classe de description d’un noeud</w:t>
+      </w:r>
     </w:p>
     <w:p>
       <w:pPr>
@@ -5940,41 +5448,2008 @@
     <w:p/>
     <w:p>
       <w:r>
-        <w:t>Les fichiers HTML sont générés dans le dossier « </w:t>
-      </w:r>
-      <w:proofErr w:type="spellStart"/>
-      <w:r>
-        <w:t>generatedSite</w:t>
-      </w:r>
-      <w:proofErr w:type="spellEnd"/>
-      <w:r>
-        <w:t> », attention le fichier « styles.css » doit obligatoirement être présent à l’intérieur.</w:t>
-      </w:r>
-    </w:p>
+        <w:t>Les fichiers HTML sont générés dans le dossier « generatedSite », attention le fichier « styles.css » doit obligatoirement être présent à l’intérieur.</w:t>
+      </w:r>
+    </w:p>
+    <w:p/>
     <w:p>
       <w:pPr>
         <w:pStyle w:val="Titre1"/>
       </w:pPr>
       <w:r>
-        <w:t>Fonctionnalités implémentés</w:t>
+        <w:t>Exemple d’application</w:t>
+      </w:r>
+    </w:p>
+    <w:p>
+      <w:r>
+        <w:t>Les fichiers d’exemples sont présents dans le dossier « exemples » à la racine du projet. Ils ont l’extension « .cmphtml » (CoMPiler to HTML).</w:t>
       </w:r>
     </w:p>
     <w:p/>
     <w:p>
-      <w:pPr>
-        <w:pStyle w:val="Titre1"/>
-      </w:pPr>
-      <w:r>
-        <w:t>Exemple d’application</w:t>
+      <w:r>
+        <w:t>L</w:t>
+      </w:r>
+      <w:r>
+        <w:t>e programme prend comme premier argument un fichier « .cmphtml » et va générer les fichiers « .htm » dans le dossier « generatedSite » présent à la racine du projet.</w:t>
+      </w:r>
+    </w:p>
+    <w:p>
+      <w:r>
+        <w:t>Ce dossier contient en tout temps un sous-dossier « styles » contenant un fichier de styles CSS. Il est impératif de copier ce dossier avec les fichier générés pour utiliser le site hors du dossier « generatedSite ».</w:t>
+      </w:r>
+    </w:p>
+    <w:p/>
+    <w:p>
+      <w:pPr>
+        <w:pStyle w:val="Titre2"/>
+      </w:pPr>
+      <w:r>
+        <w:t>Exemples</w:t>
+      </w:r>
+    </w:p>
+    <w:p/>
+    <w:p>
+      <w:pPr>
+        <w:pStyle w:val="Titre3"/>
+      </w:pPr>
+      <w:r>
+        <w:t>Page simple</w:t>
+      </w:r>
+    </w:p>
+    <w:p>
+      <w:r>
+        <w:t>Des styles de bases sont appliqués si vous ne spécifiez pas de styles avec « color » ou « text_color ».</w:t>
+      </w:r>
+    </w:p>
+    <w:p/>
+    <w:p>
+      <w:pPr>
+        <w:rPr>
+          <w:b/>
+          <w:i/>
+        </w:rPr>
+      </w:pPr>
+      <w:r>
+        <w:rPr>
+          <w:b/>
+          <w:i/>
+        </w:rPr>
+        <w:t xml:space="preserve">Fichier source : </w:t>
+      </w:r>
+      <w:r>
+        <w:rPr>
+          <w:b/>
+          <w:i/>
+        </w:rPr>
+        <w:t>exemples/</w:t>
+      </w:r>
+      <w:r>
+        <w:rPr>
+          <w:b/>
+          <w:i/>
+        </w:rPr>
+        <w:t>simpl</w:t>
+      </w:r>
+      <w:r>
+        <w:rPr>
+          <w:b/>
+          <w:i/>
+        </w:rPr>
+        <w:t>epages.</w:t>
+      </w:r>
+      <w:r>
+        <w:rPr>
+          <w:b/>
+          <w:i/>
+        </w:rPr>
+        <w:t>cmphtml</w:t>
+      </w:r>
+    </w:p>
+    <w:p/>
+    <w:p>
+      <w:pPr>
+        <w:rPr>
+          <w:b/>
+        </w:rPr>
+      </w:pPr>
+      <w:r>
+        <w:rPr>
+          <w:b/>
+        </w:rPr>
+        <w:t>Code « .cmphtml » :</w:t>
+      </w:r>
+    </w:p>
+    <w:p/>
+    <w:p>
+      <w:pPr>
+        <w:shd w:val="clear" w:color="auto" w:fill="272822"/>
+        <w:tabs>
+          <w:tab w:val="left" w:pos="916"/>
+          <w:tab w:val="left" w:pos="1832"/>
+          <w:tab w:val="left" w:pos="2748"/>
+          <w:tab w:val="left" w:pos="3664"/>
+          <w:tab w:val="left" w:pos="4580"/>
+          <w:tab w:val="left" w:pos="5496"/>
+          <w:tab w:val="left" w:pos="6412"/>
+          <w:tab w:val="left" w:pos="7328"/>
+          <w:tab w:val="left" w:pos="8244"/>
+          <w:tab w:val="left" w:pos="9160"/>
+          <w:tab w:val="left" w:pos="10076"/>
+          <w:tab w:val="left" w:pos="10992"/>
+          <w:tab w:val="left" w:pos="11908"/>
+          <w:tab w:val="left" w:pos="12824"/>
+          <w:tab w:val="left" w:pos="13740"/>
+          <w:tab w:val="left" w:pos="14656"/>
+        </w:tabs>
+        <w:rPr>
+          <w:rFonts w:ascii="Menlo" w:hAnsi="Menlo" w:cs="Menlo"/>
+          <w:color w:val="F8F8F2"/>
+          <w:sz w:val="20"/>
+          <w:szCs w:val="20"/>
+          <w:lang w:val="fr-FR" w:eastAsia="fr-FR"/>
+        </w:rPr>
+      </w:pPr>
+      <w:r>
+        <w:rPr>
+          <w:rFonts w:ascii="Menlo" w:hAnsi="Menlo" w:cs="Menlo"/>
+          <w:color w:val="F8F8F2"/>
+          <w:sz w:val="20"/>
+          <w:szCs w:val="20"/>
+          <w:lang w:val="fr-FR" w:eastAsia="fr-FR"/>
+        </w:rPr>
+        <w:t>titleSite = "Mon Site simple"; //une variables</w:t>
+      </w:r>
+      <w:r>
+        <w:rPr>
+          <w:rFonts w:ascii="Menlo" w:hAnsi="Menlo" w:cs="Menlo"/>
+          <w:color w:val="F8F8F2"/>
+          <w:sz w:val="20"/>
+          <w:szCs w:val="20"/>
+          <w:lang w:val="fr-FR" w:eastAsia="fr-FR"/>
+        </w:rPr>
+        <w:br/>
+      </w:r>
+      <w:r>
+        <w:rPr>
+          <w:rFonts w:ascii="Menlo" w:hAnsi="Menlo" w:cs="Menlo"/>
+          <w:color w:val="F8F8F2"/>
+          <w:sz w:val="20"/>
+          <w:szCs w:val="20"/>
+          <w:lang w:val="fr-FR" w:eastAsia="fr-FR"/>
+        </w:rPr>
+        <w:br/>
+        <w:t>element header monHead{</w:t>
+      </w:r>
+      <w:r>
+        <w:rPr>
+          <w:rFonts w:ascii="Menlo" w:hAnsi="Menlo" w:cs="Menlo"/>
+          <w:color w:val="F8F8F2"/>
+          <w:sz w:val="20"/>
+          <w:szCs w:val="20"/>
+          <w:lang w:val="fr-FR" w:eastAsia="fr-FR"/>
+        </w:rPr>
+        <w:br/>
+        <w:t xml:space="preserve">    title : titleSite; //le titre du site prend une variable ou pas :)</w:t>
+      </w:r>
+      <w:r>
+        <w:rPr>
+          <w:rFonts w:ascii="Menlo" w:hAnsi="Menlo" w:cs="Menlo"/>
+          <w:color w:val="F8F8F2"/>
+          <w:sz w:val="20"/>
+          <w:szCs w:val="20"/>
+          <w:lang w:val="fr-FR" w:eastAsia="fr-FR"/>
+        </w:rPr>
+        <w:br/>
+        <w:t>};</w:t>
+      </w:r>
+      <w:r>
+        <w:rPr>
+          <w:rFonts w:ascii="Menlo" w:hAnsi="Menlo" w:cs="Menlo"/>
+          <w:color w:val="F8F8F2"/>
+          <w:sz w:val="20"/>
+          <w:szCs w:val="20"/>
+          <w:lang w:val="fr-FR" w:eastAsia="fr-FR"/>
+        </w:rPr>
+        <w:br/>
+      </w:r>
+      <w:r>
+        <w:rPr>
+          <w:rFonts w:ascii="Menlo" w:hAnsi="Menlo" w:cs="Menlo"/>
+          <w:color w:val="F8F8F2"/>
+          <w:sz w:val="20"/>
+          <w:szCs w:val="20"/>
+          <w:lang w:val="fr-FR" w:eastAsia="fr-FR"/>
+        </w:rPr>
+        <w:br/>
+        <w:t>element nav monNav{</w:t>
+      </w:r>
+      <w:r>
+        <w:rPr>
+          <w:rFonts w:ascii="Menlo" w:hAnsi="Menlo" w:cs="Menlo"/>
+          <w:color w:val="F8F8F2"/>
+          <w:sz w:val="20"/>
+          <w:szCs w:val="20"/>
+          <w:lang w:val="fr-FR" w:eastAsia="fr-FR"/>
+        </w:rPr>
+        <w:br/>
+        <w:t xml:space="preserve">    menu : [</w:t>
+      </w:r>
+      <w:r>
+        <w:rPr>
+          <w:rFonts w:ascii="Menlo" w:hAnsi="Menlo" w:cs="Menlo"/>
+          <w:color w:val="F8F8F2"/>
+          <w:sz w:val="20"/>
+          <w:szCs w:val="20"/>
+          <w:lang w:val="fr-FR" w:eastAsia="fr-FR"/>
+        </w:rPr>
+        <w:br/>
+        <w:t xml:space="preserve">       "home" : index</w:t>
+      </w:r>
+      <w:r>
+        <w:rPr>
+          <w:rFonts w:ascii="Menlo" w:hAnsi="Menlo" w:cs="Menlo"/>
+          <w:color w:val="F8F8F2"/>
+          <w:sz w:val="20"/>
+          <w:szCs w:val="20"/>
+          <w:lang w:val="fr-FR" w:eastAsia="fr-FR"/>
+        </w:rPr>
+        <w:br/>
+        <w:t xml:space="preserve">    ];</w:t>
+      </w:r>
+      <w:r>
+        <w:rPr>
+          <w:rFonts w:ascii="Menlo" w:hAnsi="Menlo" w:cs="Menlo"/>
+          <w:color w:val="F8F8F2"/>
+          <w:sz w:val="20"/>
+          <w:szCs w:val="20"/>
+          <w:lang w:val="fr-FR" w:eastAsia="fr-FR"/>
+        </w:rPr>
+        <w:br/>
+        <w:t>};</w:t>
+      </w:r>
+      <w:r>
+        <w:rPr>
+          <w:rFonts w:ascii="Menlo" w:hAnsi="Menlo" w:cs="Menlo"/>
+          <w:color w:val="F8F8F2"/>
+          <w:sz w:val="20"/>
+          <w:szCs w:val="20"/>
+          <w:lang w:val="fr-FR" w:eastAsia="fr-FR"/>
+        </w:rPr>
+        <w:br/>
+      </w:r>
+      <w:r>
+        <w:rPr>
+          <w:rFonts w:ascii="Menlo" w:hAnsi="Menlo" w:cs="Menlo"/>
+          <w:color w:val="F8F8F2"/>
+          <w:sz w:val="20"/>
+          <w:szCs w:val="20"/>
+          <w:lang w:val="fr-FR" w:eastAsia="fr-FR"/>
+        </w:rPr>
+        <w:br/>
+        <w:t>element footer monFoot{</w:t>
+      </w:r>
+      <w:r>
+        <w:rPr>
+          <w:rFonts w:ascii="Menlo" w:hAnsi="Menlo" w:cs="Menlo"/>
+          <w:color w:val="F8F8F2"/>
+          <w:sz w:val="20"/>
+          <w:szCs w:val="20"/>
+          <w:lang w:val="fr-FR" w:eastAsia="fr-FR"/>
+        </w:rPr>
+        <w:br/>
+        <w:t xml:space="preserve">    title : "mon pied de page";</w:t>
+      </w:r>
+      <w:r>
+        <w:rPr>
+          <w:rFonts w:ascii="Menlo" w:hAnsi="Menlo" w:cs="Menlo"/>
+          <w:color w:val="F8F8F2"/>
+          <w:sz w:val="20"/>
+          <w:szCs w:val="20"/>
+          <w:lang w:val="fr-FR" w:eastAsia="fr-FR"/>
+        </w:rPr>
+        <w:br/>
+        <w:t xml:space="preserve">    paragraph : "Un petit mot";</w:t>
+      </w:r>
+      <w:r>
+        <w:rPr>
+          <w:rFonts w:ascii="Menlo" w:hAnsi="Menlo" w:cs="Menlo"/>
+          <w:color w:val="F8F8F2"/>
+          <w:sz w:val="20"/>
+          <w:szCs w:val="20"/>
+          <w:lang w:val="fr-FR" w:eastAsia="fr-FR"/>
+        </w:rPr>
+        <w:br/>
+        <w:t xml:space="preserve">    copyright : "(c) mon copyright";</w:t>
+      </w:r>
+      <w:r>
+        <w:rPr>
+          <w:rFonts w:ascii="Menlo" w:hAnsi="Menlo" w:cs="Menlo"/>
+          <w:color w:val="F8F8F2"/>
+          <w:sz w:val="20"/>
+          <w:szCs w:val="20"/>
+          <w:lang w:val="fr-FR" w:eastAsia="fr-FR"/>
+        </w:rPr>
+        <w:br/>
+        <w:t>};</w:t>
+      </w:r>
+      <w:r>
+        <w:rPr>
+          <w:rFonts w:ascii="Menlo" w:hAnsi="Menlo" w:cs="Menlo"/>
+          <w:color w:val="F8F8F2"/>
+          <w:sz w:val="20"/>
+          <w:szCs w:val="20"/>
+          <w:lang w:val="fr-FR" w:eastAsia="fr-FR"/>
+        </w:rPr>
+        <w:br/>
+      </w:r>
+      <w:r>
+        <w:rPr>
+          <w:rFonts w:ascii="Menlo" w:hAnsi="Menlo" w:cs="Menlo"/>
+          <w:color w:val="F8F8F2"/>
+          <w:sz w:val="20"/>
+          <w:szCs w:val="20"/>
+          <w:lang w:val="fr-FR" w:eastAsia="fr-FR"/>
+        </w:rPr>
+        <w:br/>
+        <w:t>//voila ma page :D</w:t>
+      </w:r>
+      <w:r>
+        <w:rPr>
+          <w:rFonts w:ascii="Menlo" w:hAnsi="Menlo" w:cs="Menlo"/>
+          <w:color w:val="F8F8F2"/>
+          <w:sz w:val="20"/>
+          <w:szCs w:val="20"/>
+          <w:lang w:val="fr-FR" w:eastAsia="fr-FR"/>
+        </w:rPr>
+        <w:br/>
+        <w:t>page index{</w:t>
+      </w:r>
+      <w:r>
+        <w:rPr>
+          <w:rFonts w:ascii="Menlo" w:hAnsi="Menlo" w:cs="Menlo"/>
+          <w:color w:val="F8F8F2"/>
+          <w:sz w:val="20"/>
+          <w:szCs w:val="20"/>
+          <w:lang w:val="fr-FR" w:eastAsia="fr-FR"/>
+        </w:rPr>
+        <w:br/>
+        <w:t xml:space="preserve">   //parametres obligatoires (name et address)</w:t>
+      </w:r>
+      <w:r>
+        <w:rPr>
+          <w:rFonts w:ascii="Menlo" w:hAnsi="Menlo" w:cs="Menlo"/>
+          <w:color w:val="F8F8F2"/>
+          <w:sz w:val="20"/>
+          <w:szCs w:val="20"/>
+          <w:lang w:val="fr-FR" w:eastAsia="fr-FR"/>
+        </w:rPr>
+        <w:br/>
+        <w:t xml:space="preserve">   name : "ma page avec style";</w:t>
+      </w:r>
+      <w:r>
+        <w:rPr>
+          <w:rFonts w:ascii="Menlo" w:hAnsi="Menlo" w:cs="Menlo"/>
+          <w:color w:val="F8F8F2"/>
+          <w:sz w:val="20"/>
+          <w:szCs w:val="20"/>
+          <w:lang w:val="fr-FR" w:eastAsia="fr-FR"/>
+        </w:rPr>
+        <w:br/>
+        <w:t xml:space="preserve">   address : "/index.htm";</w:t>
+      </w:r>
+      <w:r>
+        <w:rPr>
+          <w:rFonts w:ascii="Menlo" w:hAnsi="Menlo" w:cs="Menlo"/>
+          <w:color w:val="F8F8F2"/>
+          <w:sz w:val="20"/>
+          <w:szCs w:val="20"/>
+          <w:lang w:val="fr-FR" w:eastAsia="fr-FR"/>
+        </w:rPr>
+        <w:br/>
+      </w:r>
+      <w:r>
+        <w:rPr>
+          <w:rFonts w:ascii="Menlo" w:hAnsi="Menlo" w:cs="Menlo"/>
+          <w:color w:val="F8F8F2"/>
+          <w:sz w:val="20"/>
+          <w:szCs w:val="20"/>
+          <w:lang w:val="fr-FR" w:eastAsia="fr-FR"/>
+        </w:rPr>
+        <w:br/>
+        <w:t xml:space="preserve">    print monHead;</w:t>
+      </w:r>
+      <w:r>
+        <w:rPr>
+          <w:rFonts w:ascii="Menlo" w:hAnsi="Menlo" w:cs="Menlo"/>
+          <w:color w:val="F8F8F2"/>
+          <w:sz w:val="20"/>
+          <w:szCs w:val="20"/>
+          <w:lang w:val="fr-FR" w:eastAsia="fr-FR"/>
+        </w:rPr>
+        <w:br/>
+        <w:t xml:space="preserve">    print monNav;</w:t>
+      </w:r>
+      <w:r>
+        <w:rPr>
+          <w:rFonts w:ascii="Menlo" w:hAnsi="Menlo" w:cs="Menlo"/>
+          <w:color w:val="F8F8F2"/>
+          <w:sz w:val="20"/>
+          <w:szCs w:val="20"/>
+          <w:lang w:val="fr-FR" w:eastAsia="fr-FR"/>
+        </w:rPr>
+        <w:br/>
+      </w:r>
+      <w:r>
+        <w:rPr>
+          <w:rFonts w:ascii="Menlo" w:hAnsi="Menlo" w:cs="Menlo"/>
+          <w:color w:val="F8F8F2"/>
+          <w:sz w:val="20"/>
+          <w:szCs w:val="20"/>
+          <w:lang w:val="fr-FR" w:eastAsia="fr-FR"/>
+        </w:rPr>
+        <w:br/>
+        <w:t xml:space="preserve">    //on peu utiliser de l'HTML directement</w:t>
+      </w:r>
+      <w:r>
+        <w:rPr>
+          <w:rFonts w:ascii="Menlo" w:hAnsi="Menlo" w:cs="Menlo"/>
+          <w:color w:val="F8F8F2"/>
+          <w:sz w:val="20"/>
+          <w:szCs w:val="20"/>
+          <w:lang w:val="fr-FR" w:eastAsia="fr-FR"/>
+        </w:rPr>
+        <w:br/>
+        <w:t xml:space="preserve">    print "&lt;div class='center'&gt;";</w:t>
+      </w:r>
+      <w:r>
+        <w:rPr>
+          <w:rFonts w:ascii="Menlo" w:hAnsi="Menlo" w:cs="Menlo"/>
+          <w:color w:val="F8F8F2"/>
+          <w:sz w:val="20"/>
+          <w:szCs w:val="20"/>
+          <w:lang w:val="fr-FR" w:eastAsia="fr-FR"/>
+        </w:rPr>
+        <w:br/>
+        <w:t xml:space="preserve">    print "&lt;h1&gt;Bienvenu sur mon site tout neuf :)&lt;/h1&gt;";</w:t>
+      </w:r>
+      <w:r>
+        <w:rPr>
+          <w:rFonts w:ascii="Menlo" w:hAnsi="Menlo" w:cs="Menlo"/>
+          <w:color w:val="F8F8F2"/>
+          <w:sz w:val="20"/>
+          <w:szCs w:val="20"/>
+          <w:lang w:val="fr-FR" w:eastAsia="fr-FR"/>
+        </w:rPr>
+        <w:br/>
+        <w:t xml:space="preserve">    print "&lt;p&gt;N'est il pas beau ?&lt;/p&gt;";</w:t>
+      </w:r>
+      <w:r>
+        <w:rPr>
+          <w:rFonts w:ascii="Menlo" w:hAnsi="Menlo" w:cs="Menlo"/>
+          <w:color w:val="F8F8F2"/>
+          <w:sz w:val="20"/>
+          <w:szCs w:val="20"/>
+          <w:lang w:val="fr-FR" w:eastAsia="fr-FR"/>
+        </w:rPr>
+        <w:br/>
+        <w:t xml:space="preserve">    print "&lt;/div&gt;";</w:t>
+      </w:r>
+      <w:r>
+        <w:rPr>
+          <w:rFonts w:ascii="Menlo" w:hAnsi="Menlo" w:cs="Menlo"/>
+          <w:color w:val="F8F8F2"/>
+          <w:sz w:val="20"/>
+          <w:szCs w:val="20"/>
+          <w:lang w:val="fr-FR" w:eastAsia="fr-FR"/>
+        </w:rPr>
+        <w:br/>
+      </w:r>
+      <w:r>
+        <w:rPr>
+          <w:rFonts w:ascii="Menlo" w:hAnsi="Menlo" w:cs="Menlo"/>
+          <w:color w:val="F8F8F2"/>
+          <w:sz w:val="20"/>
+          <w:szCs w:val="20"/>
+          <w:lang w:val="fr-FR" w:eastAsia="fr-FR"/>
+        </w:rPr>
+        <w:br/>
+        <w:t xml:space="preserve">    print monFoot;</w:t>
+      </w:r>
+      <w:r>
+        <w:rPr>
+          <w:rFonts w:ascii="Menlo" w:hAnsi="Menlo" w:cs="Menlo"/>
+          <w:color w:val="F8F8F2"/>
+          <w:sz w:val="20"/>
+          <w:szCs w:val="20"/>
+          <w:lang w:val="fr-FR" w:eastAsia="fr-FR"/>
+        </w:rPr>
+        <w:br/>
+        <w:t>}</w:t>
+      </w:r>
+    </w:p>
+    <w:p/>
+    <w:p>
+      <w:pPr>
+        <w:rPr>
+          <w:b/>
+        </w:rPr>
+      </w:pPr>
+      <w:r>
+        <w:rPr>
+          <w:b/>
+        </w:rPr>
+        <w:t>F</w:t>
+      </w:r>
+      <w:r>
+        <w:rPr>
+          <w:b/>
+        </w:rPr>
+        <w:t>ichier généré :</w:t>
+      </w:r>
+    </w:p>
+    <w:p>
+      <w:r>
+        <w:drawing>
+          <wp:inline distT="0" distB="0" distL="0" distR="0" wp14:anchorId="55456C1E" wp14:editId="39F67F2A">
+            <wp:extent cx="5755640" cy="1913255"/>
+            <wp:effectExtent l="0" t="0" r="10160" b="0"/>
+            <wp:docPr id="5" name="Image 5"/>
+            <wp:cNvGraphicFramePr>
+              <a:graphicFrameLocks xmlns:a="http://schemas.openxmlformats.org/drawingml/2006/main" noChangeAspect="1"/>
+            </wp:cNvGraphicFramePr>
+            <a:graphic xmlns:a="http://schemas.openxmlformats.org/drawingml/2006/main">
+              <a:graphicData uri="http://schemas.openxmlformats.org/drawingml/2006/picture">
+                <pic:pic xmlns:pic="http://schemas.openxmlformats.org/drawingml/2006/picture">
+                  <pic:nvPicPr>
+                    <pic:cNvPr id="1" name=""/>
+                    <pic:cNvPicPr/>
+                  </pic:nvPicPr>
+                  <pic:blipFill>
+                    <a:blip r:embed="rId15"/>
+                    <a:stretch>
+                      <a:fillRect/>
+                    </a:stretch>
+                  </pic:blipFill>
+                  <pic:spPr>
+                    <a:xfrm>
+                      <a:off x="0" y="0"/>
+                      <a:ext cx="5755640" cy="1913255"/>
+                    </a:xfrm>
+                    <a:prstGeom prst="rect">
+                      <a:avLst/>
+                    </a:prstGeom>
+                  </pic:spPr>
+                </pic:pic>
+              </a:graphicData>
+            </a:graphic>
+          </wp:inline>
+        </w:drawing>
+      </w:r>
+    </w:p>
+    <w:p>
+      <w:pPr>
+        <w:pStyle w:val="Titre3"/>
+        <w:rPr>
+          <w:rFonts w:asciiTheme="minorHAnsi" w:eastAsiaTheme="minorHAnsi" w:hAnsiTheme="minorHAnsi" w:cstheme="minorBidi"/>
+          <w:b w:val="0"/>
+          <w:color w:val="auto"/>
+          <w:sz w:val="24"/>
+        </w:rPr>
+      </w:pPr>
+    </w:p>
+    <w:p>
+      <w:pPr>
+        <w:pStyle w:val="Titre3"/>
+      </w:pPr>
+      <w:r>
+        <w:t>St</w:t>
+      </w:r>
+      <w:r>
+        <w:t>yles et boucles</w:t>
+      </w:r>
+    </w:p>
+    <w:p>
+      <w:r>
+        <w:t>On peu utiliser des boucles pour mettre en page du contenu dans le site. Et on peu styliser le site en spécifiant des couleurs.</w:t>
+      </w:r>
+    </w:p>
+    <w:p/>
+    <w:p>
+      <w:pPr>
+        <w:rPr>
+          <w:b/>
+          <w:i/>
+        </w:rPr>
+      </w:pPr>
+      <w:r>
+        <w:rPr>
+          <w:b/>
+          <w:i/>
+        </w:rPr>
+        <w:t>Fichier source :</w:t>
+      </w:r>
+      <w:r>
+        <w:rPr>
+          <w:b/>
+          <w:i/>
+        </w:rPr>
+        <w:t xml:space="preserve"> exemples/</w:t>
+      </w:r>
+      <w:r>
+        <w:rPr>
+          <w:b/>
+          <w:i/>
+        </w:rPr>
+        <w:t>bouclestyles.cmphtml</w:t>
+      </w:r>
+    </w:p>
+    <w:p>
+      <w:pPr>
+        <w:rPr>
+          <w:b/>
+        </w:rPr>
+      </w:pPr>
+    </w:p>
+    <w:p>
+      <w:pPr>
+        <w:rPr>
+          <w:b/>
+        </w:rPr>
+      </w:pPr>
+      <w:r>
+        <w:rPr>
+          <w:b/>
+        </w:rPr>
+        <w:t>Code :</w:t>
+      </w:r>
+    </w:p>
+    <w:p>
+      <w:pPr>
+        <w:rPr>
+          <w:b/>
+        </w:rPr>
+      </w:pPr>
+    </w:p>
+    <w:p>
+      <w:pPr>
+        <w:pStyle w:val="PrformatHTML"/>
+        <w:shd w:val="clear" w:color="auto" w:fill="272822"/>
+        <w:rPr>
+          <w:rFonts w:ascii="Menlo" w:hAnsi="Menlo" w:cs="Menlo"/>
+          <w:color w:val="F8F8F2"/>
+        </w:rPr>
+      </w:pPr>
+      <w:r>
+        <w:rPr>
+          <w:rFonts w:ascii="Menlo" w:hAnsi="Menlo" w:cs="Menlo"/>
+          <w:color w:val="F8F8F2"/>
+        </w:rPr>
+        <w:t>element header monHead{</w:t>
+      </w:r>
+      <w:r>
+        <w:rPr>
+          <w:rFonts w:ascii="Menlo" w:hAnsi="Menlo" w:cs="Menlo"/>
+          <w:color w:val="F8F8F2"/>
+        </w:rPr>
+        <w:br/>
+        <w:t xml:space="preserve">    title : "Ma superbe gallerie"</w:t>
+      </w:r>
+      <w:r>
+        <w:rPr>
+          <w:rFonts w:ascii="Menlo" w:hAnsi="Menlo" w:cs="Menlo"/>
+          <w:color w:val="F8F8F2"/>
+        </w:rPr>
+        <w:t>;</w:t>
+      </w:r>
+      <w:r>
+        <w:rPr>
+          <w:rFonts w:ascii="Menlo" w:hAnsi="Menlo" w:cs="Menlo"/>
+          <w:color w:val="F8F8F2"/>
+        </w:rPr>
+        <w:br/>
+        <w:t xml:space="preserve">    color : "red"</w:t>
+      </w:r>
+      <w:r>
+        <w:rPr>
+          <w:rFonts w:ascii="Menlo" w:hAnsi="Menlo" w:cs="Menlo"/>
+          <w:color w:val="F8F8F2"/>
+        </w:rPr>
+        <w:t>;</w:t>
+      </w:r>
+      <w:r>
+        <w:rPr>
+          <w:rFonts w:ascii="Menlo" w:hAnsi="Menlo" w:cs="Menlo"/>
+          <w:color w:val="F8F8F2"/>
+        </w:rPr>
+        <w:br/>
+        <w:t>};</w:t>
+      </w:r>
+      <w:r>
+        <w:rPr>
+          <w:rFonts w:ascii="Menlo" w:hAnsi="Menlo" w:cs="Menlo"/>
+          <w:color w:val="F8F8F2"/>
+        </w:rPr>
+        <w:br/>
+      </w:r>
+      <w:r>
+        <w:rPr>
+          <w:rFonts w:ascii="Menlo" w:hAnsi="Menlo" w:cs="Menlo"/>
+          <w:color w:val="F8F8F2"/>
+        </w:rPr>
+        <w:br/>
+        <w:t>page gallery{</w:t>
+      </w:r>
+      <w:r>
+        <w:rPr>
+          <w:rFonts w:ascii="Menlo" w:hAnsi="Menlo" w:cs="Menlo"/>
+          <w:color w:val="F8F8F2"/>
+        </w:rPr>
+        <w:br/>
+        <w:t xml:space="preserve">    //parametres obligatoires</w:t>
+      </w:r>
+      <w:r>
+        <w:rPr>
+          <w:rFonts w:ascii="Menlo" w:hAnsi="Menlo" w:cs="Menlo"/>
+          <w:color w:val="F8F8F2"/>
+        </w:rPr>
+        <w:br/>
+        <w:t xml:space="preserve">    name : "Des paysages";</w:t>
+      </w:r>
+      <w:r>
+        <w:rPr>
+          <w:rFonts w:ascii="Menlo" w:hAnsi="Menlo" w:cs="Menlo"/>
+          <w:color w:val="F8F8F2"/>
+        </w:rPr>
+        <w:br/>
+        <w:t xml:space="preserve">    address : "./paysages.htm";</w:t>
+      </w:r>
+      <w:r>
+        <w:rPr>
+          <w:rFonts w:ascii="Menlo" w:hAnsi="Menlo" w:cs="Menlo"/>
+          <w:color w:val="F8F8F2"/>
+        </w:rPr>
+        <w:br/>
+      </w:r>
+      <w:r>
+        <w:rPr>
+          <w:rFonts w:ascii="Menlo" w:hAnsi="Menlo" w:cs="Menlo"/>
+          <w:color w:val="F8F8F2"/>
+        </w:rPr>
+        <w:br/>
+        <w:t xml:space="preserve">    print myHead;</w:t>
+      </w:r>
+      <w:r>
+        <w:rPr>
+          <w:rFonts w:ascii="Menlo" w:hAnsi="Menlo" w:cs="Menlo"/>
+          <w:color w:val="F8F8F2"/>
+        </w:rPr>
+        <w:br/>
+        <w:t xml:space="preserve">    print myNav;</w:t>
+      </w:r>
+      <w:r>
+        <w:rPr>
+          <w:rFonts w:ascii="Menlo" w:hAnsi="Menlo" w:cs="Menlo"/>
+          <w:color w:val="F8F8F2"/>
+        </w:rPr>
+        <w:br/>
+        <w:t xml:space="preserve">    print "&lt;div class='center'&gt;";</w:t>
+      </w:r>
+      <w:r>
+        <w:rPr>
+          <w:rFonts w:ascii="Menlo" w:hAnsi="Menlo" w:cs="Menlo"/>
+          <w:color w:val="F8F8F2"/>
+        </w:rPr>
+        <w:br/>
+      </w:r>
+      <w:r>
+        <w:rPr>
+          <w:rFonts w:ascii="Menlo" w:hAnsi="Menlo" w:cs="Menlo"/>
+          <w:color w:val="F8F8F2"/>
+        </w:rPr>
+        <w:br/>
+        <w:t xml:space="preserve">    print "&lt;h1&gt;Voici des paysages&lt;/h1&gt;";</w:t>
+      </w:r>
+      <w:r>
+        <w:rPr>
+          <w:rFonts w:ascii="Menlo" w:hAnsi="Menlo" w:cs="Menlo"/>
+          <w:color w:val="F8F8F2"/>
+        </w:rPr>
+        <w:br/>
+        <w:t xml:space="preserve">    print "&lt;table&gt;";</w:t>
+      </w:r>
+      <w:r>
+        <w:rPr>
+          <w:rFonts w:ascii="Menlo" w:hAnsi="Menlo" w:cs="Menlo"/>
+          <w:color w:val="F8F8F2"/>
+        </w:rPr>
+        <w:br/>
+        <w:t xml:space="preserve">    for(i from 1 to 10){</w:t>
+      </w:r>
+      <w:r>
+        <w:rPr>
+          <w:rFonts w:ascii="Menlo" w:hAnsi="Menlo" w:cs="Menlo"/>
+          <w:color w:val="F8F8F2"/>
+        </w:rPr>
+        <w:br/>
+        <w:t xml:space="preserve">        print "&lt;tr&gt;&lt;td&gt;&lt;img src='http://fakeimg.pl/290/'&gt;&lt;/td&gt;&lt;td&gt;&lt;img src='http://fakeimg.pl/290/'&gt;&lt;/td&gt;&lt;td&gt;&lt;img src='http://fakeimg.pl/290/'&gt;&lt;/td&gt;&lt;tr&gt;"</w:t>
+      </w:r>
+      <w:r>
+        <w:rPr>
+          <w:rFonts w:ascii="Menlo" w:hAnsi="Menlo" w:cs="Menlo"/>
+          <w:color w:val="F8F8F2"/>
+        </w:rPr>
+        <w:br/>
+        <w:t xml:space="preserve">    };</w:t>
+      </w:r>
+      <w:r>
+        <w:rPr>
+          <w:rFonts w:ascii="Menlo" w:hAnsi="Menlo" w:cs="Menlo"/>
+          <w:color w:val="F8F8F2"/>
+        </w:rPr>
+        <w:br/>
+        <w:t xml:space="preserve">    print "&lt;/table&gt;";</w:t>
+      </w:r>
+      <w:r>
+        <w:rPr>
+          <w:rFonts w:ascii="Menlo" w:hAnsi="Menlo" w:cs="Menlo"/>
+          <w:color w:val="F8F8F2"/>
+        </w:rPr>
+        <w:br/>
+      </w:r>
+      <w:r>
+        <w:rPr>
+          <w:rFonts w:ascii="Menlo" w:hAnsi="Menlo" w:cs="Menlo"/>
+          <w:color w:val="F8F8F2"/>
+        </w:rPr>
+        <w:br/>
+        <w:t xml:space="preserve">    print "&lt;/div&gt;";</w:t>
+      </w:r>
+      <w:r>
+        <w:rPr>
+          <w:rFonts w:ascii="Menlo" w:hAnsi="Menlo" w:cs="Menlo"/>
+          <w:color w:val="F8F8F2"/>
+        </w:rPr>
+        <w:br/>
+        <w:t>}</w:t>
+      </w:r>
+    </w:p>
+    <w:p>
+      <w:pPr>
+        <w:rPr>
+          <w:b/>
+        </w:rPr>
+      </w:pPr>
+    </w:p>
+    <w:p>
+      <w:pPr>
+        <w:rPr>
+          <w:b/>
+        </w:rPr>
+      </w:pPr>
+    </w:p>
+    <w:p>
+      <w:pPr>
+        <w:rPr>
+          <w:b/>
+        </w:rPr>
+      </w:pPr>
+      <w:r>
+        <w:rPr>
+          <w:b/>
+        </w:rPr>
+        <w:t>Fichier généré :</w:t>
+      </w:r>
+    </w:p>
+    <w:p>
+      <w:pPr>
+        <w:rPr>
+          <w:b/>
+        </w:rPr>
+      </w:pPr>
+      <w:r>
+        <w:rPr>
+          <w:b/>
+        </w:rPr>
+        <w:drawing>
+          <wp:inline distT="0" distB="0" distL="0" distR="0" wp14:anchorId="3923CFAC" wp14:editId="72964C84">
+            <wp:extent cx="5755640" cy="4083685"/>
+            <wp:effectExtent l="0" t="0" r="10160" b="5715"/>
+            <wp:docPr id="6" name="Image 6"/>
+            <wp:cNvGraphicFramePr>
+              <a:graphicFrameLocks xmlns:a="http://schemas.openxmlformats.org/drawingml/2006/main" noChangeAspect="1"/>
+            </wp:cNvGraphicFramePr>
+            <a:graphic xmlns:a="http://schemas.openxmlformats.org/drawingml/2006/main">
+              <a:graphicData uri="http://schemas.openxmlformats.org/drawingml/2006/picture">
+                <pic:pic xmlns:pic="http://schemas.openxmlformats.org/drawingml/2006/picture">
+                  <pic:nvPicPr>
+                    <pic:cNvPr id="1" name=""/>
+                    <pic:cNvPicPr/>
+                  </pic:nvPicPr>
+                  <pic:blipFill>
+                    <a:blip r:embed="rId16"/>
+                    <a:stretch>
+                      <a:fillRect/>
+                    </a:stretch>
+                  </pic:blipFill>
+                  <pic:spPr>
+                    <a:xfrm>
+                      <a:off x="0" y="0"/>
+                      <a:ext cx="5755640" cy="4083685"/>
+                    </a:xfrm>
+                    <a:prstGeom prst="rect">
+                      <a:avLst/>
+                    </a:prstGeom>
+                  </pic:spPr>
+                </pic:pic>
+              </a:graphicData>
+            </a:graphic>
+          </wp:inline>
+        </w:drawing>
+      </w:r>
+    </w:p>
+    <w:p>
+      <w:pPr>
+        <w:rPr>
+          <w:b/>
+        </w:rPr>
+      </w:pPr>
+    </w:p>
+    <w:p/>
+    <w:p>
+      <w:pPr>
+        <w:pStyle w:val="Titre3"/>
+      </w:pPr>
+      <w:r>
+        <w:t>Multi-pages</w:t>
+      </w:r>
+    </w:p>
+    <w:p>
+      <w:r>
+        <w:t>En additionnant 2 pages, elles seront affichées en accordéon dans le menu et l’utilisateur pensera qu’il s’agira de deux pages imbriqués.</w:t>
+      </w:r>
+    </w:p>
+    <w:p/>
+    <w:p>
+      <w:pPr>
+        <w:rPr>
+          <w:b/>
+          <w:i/>
+        </w:rPr>
+      </w:pPr>
+      <w:r>
+        <w:rPr>
+          <w:b/>
+          <w:i/>
+        </w:rPr>
+        <w:t xml:space="preserve">Fichier source : </w:t>
+      </w:r>
+      <w:r>
+        <w:rPr>
+          <w:b/>
+          <w:i/>
+        </w:rPr>
+        <w:t>exemples/</w:t>
+      </w:r>
+      <w:r>
+        <w:rPr>
+          <w:b/>
+          <w:i/>
+        </w:rPr>
+        <w:t>site1</w:t>
+      </w:r>
+      <w:r>
+        <w:rPr>
+          <w:b/>
+          <w:i/>
+        </w:rPr>
+        <w:t>.cmphtml</w:t>
       </w:r>
     </w:p>
     <w:p/>
     <w:p/>
     <w:p>
       <w:pPr>
+        <w:rPr>
+          <w:b/>
+        </w:rPr>
+      </w:pPr>
+      <w:r>
+        <w:rPr>
+          <w:b/>
+        </w:rPr>
+        <w:t>Code :</w:t>
+      </w:r>
+    </w:p>
+    <w:p/>
+    <w:p>
+      <w:pPr>
+        <w:pStyle w:val="PrformatHTML"/>
+        <w:shd w:val="clear" w:color="auto" w:fill="272822"/>
+        <w:rPr>
+          <w:rFonts w:ascii="Menlo" w:hAnsi="Menlo" w:cs="Menlo"/>
+          <w:color w:val="F8F8F2"/>
+        </w:rPr>
+      </w:pPr>
+      <w:r>
+        <w:rPr>
+          <w:rFonts w:ascii="Menlo" w:hAnsi="Menlo" w:cs="Menlo"/>
+          <w:color w:val="F8F8F2"/>
+        </w:rPr>
+        <w:t>mySite = 3;</w:t>
+      </w:r>
+      <w:r>
+        <w:rPr>
+          <w:rFonts w:ascii="Menlo" w:hAnsi="Menlo" w:cs="Menlo"/>
+          <w:color w:val="F8F8F2"/>
+        </w:rPr>
+        <w:br/>
+        <w:t>titlee = "Helo";</w:t>
+      </w:r>
+      <w:r>
+        <w:rPr>
+          <w:rFonts w:ascii="Menlo" w:hAnsi="Menlo" w:cs="Menlo"/>
+          <w:color w:val="F8F8F2"/>
+        </w:rPr>
+        <w:br/>
+      </w:r>
+      <w:r>
+        <w:rPr>
+          <w:rFonts w:ascii="Menlo" w:hAnsi="Menlo" w:cs="Menlo"/>
+          <w:color w:val="F8F8F2"/>
+        </w:rPr>
+        <w:br/>
+        <w:t>element header myHead{</w:t>
+      </w:r>
+      <w:r>
+        <w:rPr>
+          <w:rFonts w:ascii="Menlo" w:hAnsi="Menlo" w:cs="Menlo"/>
+          <w:color w:val="F8F8F2"/>
+        </w:rPr>
+        <w:br/>
+        <w:t xml:space="preserve">   title : titlee;</w:t>
+      </w:r>
+      <w:r>
+        <w:rPr>
+          <w:rFonts w:ascii="Menlo" w:hAnsi="Menlo" w:cs="Menlo"/>
+          <w:color w:val="F8F8F2"/>
+        </w:rPr>
+        <w:br/>
+        <w:t xml:space="preserve">   color : "red";</w:t>
+      </w:r>
+      <w:r>
+        <w:rPr>
+          <w:rFonts w:ascii="Menlo" w:hAnsi="Menlo" w:cs="Menlo"/>
+          <w:color w:val="F8F8F2"/>
+        </w:rPr>
+        <w:br/>
+        <w:t>};</w:t>
+      </w:r>
+      <w:r>
+        <w:rPr>
+          <w:rFonts w:ascii="Menlo" w:hAnsi="Menlo" w:cs="Menlo"/>
+          <w:color w:val="F8F8F2"/>
+        </w:rPr>
+        <w:br/>
+      </w:r>
+      <w:r>
+        <w:rPr>
+          <w:rFonts w:ascii="Menlo" w:hAnsi="Menlo" w:cs="Menlo"/>
+          <w:color w:val="F8F8F2"/>
+        </w:rPr>
+        <w:br/>
+        <w:t>element footer myFooter{</w:t>
+      </w:r>
+      <w:r>
+        <w:rPr>
+          <w:rFonts w:ascii="Menlo" w:hAnsi="Menlo" w:cs="Menlo"/>
+          <w:color w:val="F8F8F2"/>
+        </w:rPr>
+        <w:br/>
+        <w:t xml:space="preserve">   title: "MyFooter";</w:t>
+      </w:r>
+      <w:r>
+        <w:rPr>
+          <w:rFonts w:ascii="Menlo" w:hAnsi="Menlo" w:cs="Menlo"/>
+          <w:color w:val="F8F8F2"/>
+        </w:rPr>
+        <w:br/>
+        <w:t xml:space="preserve">   color : "red"; // We can add comments that are ignored here</w:t>
+      </w:r>
+      <w:r>
+        <w:rPr>
+          <w:rFonts w:ascii="Menlo" w:hAnsi="Menlo" w:cs="Menlo"/>
+          <w:color w:val="F8F8F2"/>
+        </w:rPr>
+        <w:br/>
+        <w:t xml:space="preserve">   paragraph : "This is a paragraph without special characters";</w:t>
+      </w:r>
+      <w:r>
+        <w:rPr>
+          <w:rFonts w:ascii="Menlo" w:hAnsi="Menlo" w:cs="Menlo"/>
+          <w:color w:val="F8F8F2"/>
+        </w:rPr>
+        <w:br/>
+        <w:t>};</w:t>
+      </w:r>
+      <w:r>
+        <w:rPr>
+          <w:rFonts w:ascii="Menlo" w:hAnsi="Menlo" w:cs="Menlo"/>
+          <w:color w:val="F8F8F2"/>
+        </w:rPr>
+        <w:br/>
+      </w:r>
+      <w:r>
+        <w:rPr>
+          <w:rFonts w:ascii="Menlo" w:hAnsi="Menlo" w:cs="Menlo"/>
+          <w:color w:val="F8F8F2"/>
+        </w:rPr>
+        <w:br/>
+        <w:t>element nav myNav{</w:t>
+      </w:r>
+      <w:r>
+        <w:rPr>
+          <w:rFonts w:ascii="Menlo" w:hAnsi="Menlo" w:cs="Menlo"/>
+          <w:color w:val="F8F8F2"/>
+        </w:rPr>
+        <w:br/>
+        <w:t xml:space="preserve">    menu : [</w:t>
+      </w:r>
+      <w:r>
+        <w:rPr>
+          <w:rFonts w:ascii="Menlo" w:hAnsi="Menlo" w:cs="Menlo"/>
+          <w:color w:val="F8F8F2"/>
+        </w:rPr>
+        <w:br/>
+        <w:t xml:space="preserve">       "home" : maison,</w:t>
+      </w:r>
+      <w:r>
+        <w:rPr>
+          <w:rFonts w:ascii="Menlo" w:hAnsi="Menlo" w:cs="Menlo"/>
+          <w:color w:val="F8F8F2"/>
+        </w:rPr>
+        <w:br/>
+        <w:t xml:space="preserve">       "gallery" : galleryHello</w:t>
+      </w:r>
+      <w:r>
+        <w:rPr>
+          <w:rFonts w:ascii="Menlo" w:hAnsi="Menlo" w:cs="Menlo"/>
+          <w:color w:val="F8F8F2"/>
+        </w:rPr>
+        <w:br/>
+        <w:t xml:space="preserve">    ];</w:t>
+      </w:r>
+      <w:r>
+        <w:rPr>
+          <w:rFonts w:ascii="Menlo" w:hAnsi="Menlo" w:cs="Menlo"/>
+          <w:color w:val="F8F8F2"/>
+        </w:rPr>
+        <w:br/>
+        <w:t>};</w:t>
+      </w:r>
+      <w:r>
+        <w:rPr>
+          <w:rFonts w:ascii="Menlo" w:hAnsi="Menlo" w:cs="Menlo"/>
+          <w:color w:val="F8F8F2"/>
+        </w:rPr>
+        <w:br/>
+      </w:r>
+      <w:r>
+        <w:rPr>
+          <w:rFonts w:ascii="Menlo" w:hAnsi="Menlo" w:cs="Menlo"/>
+          <w:color w:val="F8F8F2"/>
+        </w:rPr>
+        <w:br/>
+        <w:t>page maison{</w:t>
+      </w:r>
+      <w:r>
+        <w:rPr>
+          <w:rFonts w:ascii="Menlo" w:hAnsi="Menlo" w:cs="Menlo"/>
+          <w:color w:val="F8F8F2"/>
+        </w:rPr>
+        <w:br/>
+        <w:t xml:space="preserve">    name : "home";</w:t>
+      </w:r>
+      <w:r>
+        <w:rPr>
+          <w:rFonts w:ascii="Menlo" w:hAnsi="Menlo" w:cs="Menlo"/>
+          <w:color w:val="F8F8F2"/>
+        </w:rPr>
+        <w:br/>
+        <w:t xml:space="preserve">    address : "./index.htm";</w:t>
+      </w:r>
+      <w:r>
+        <w:rPr>
+          <w:rFonts w:ascii="Menlo" w:hAnsi="Menlo" w:cs="Menlo"/>
+          <w:color w:val="F8F8F2"/>
+        </w:rPr>
+        <w:br/>
+      </w:r>
+      <w:r>
+        <w:rPr>
+          <w:rFonts w:ascii="Menlo" w:hAnsi="Menlo" w:cs="Menlo"/>
+          <w:color w:val="F8F8F2"/>
+        </w:rPr>
+        <w:br/>
+        <w:t xml:space="preserve">    print myHead;</w:t>
+      </w:r>
+      <w:r>
+        <w:rPr>
+          <w:rFonts w:ascii="Menlo" w:hAnsi="Menlo" w:cs="Menlo"/>
+          <w:color w:val="F8F8F2"/>
+        </w:rPr>
+        <w:br/>
+        <w:t xml:space="preserve">    print myNav;</w:t>
+      </w:r>
+      <w:r>
+        <w:rPr>
+          <w:rFonts w:ascii="Menlo" w:hAnsi="Menlo" w:cs="Menlo"/>
+          <w:color w:val="F8F8F2"/>
+        </w:rPr>
+        <w:br/>
+        <w:t xml:space="preserve">    print "&lt;div class='center'&gt;";</w:t>
+      </w:r>
+      <w:r>
+        <w:rPr>
+          <w:rFonts w:ascii="Menlo" w:hAnsi="Menlo" w:cs="Menlo"/>
+          <w:color w:val="F8F8F2"/>
+        </w:rPr>
+        <w:br/>
+        <w:t xml:space="preserve">    print "&lt;h1&gt;Bienvenu sur mon site tout neuf :)&lt;/h1&gt;";</w:t>
+      </w:r>
+      <w:r>
+        <w:rPr>
+          <w:rFonts w:ascii="Menlo" w:hAnsi="Menlo" w:cs="Menlo"/>
+          <w:color w:val="F8F8F2"/>
+        </w:rPr>
+        <w:br/>
+        <w:t xml:space="preserve">    print "&lt;p&gt;Il n'est pas beau ?&lt;/p&gt;";</w:t>
+      </w:r>
+      <w:r>
+        <w:rPr>
+          <w:rFonts w:ascii="Menlo" w:hAnsi="Menlo" w:cs="Menlo"/>
+          <w:color w:val="F8F8F2"/>
+        </w:rPr>
+        <w:br/>
+        <w:t xml:space="preserve">    print "&lt;/div&gt;";</w:t>
+      </w:r>
+      <w:r>
+        <w:rPr>
+          <w:rFonts w:ascii="Menlo" w:hAnsi="Menlo" w:cs="Menlo"/>
+          <w:color w:val="F8F8F2"/>
+        </w:rPr>
+        <w:br/>
+        <w:t xml:space="preserve">    print myFooter;</w:t>
+      </w:r>
+      <w:r>
+        <w:rPr>
+          <w:rFonts w:ascii="Menlo" w:hAnsi="Menlo" w:cs="Menlo"/>
+          <w:color w:val="F8F8F2"/>
+        </w:rPr>
+        <w:br/>
+        <w:t>};</w:t>
+      </w:r>
+      <w:r>
+        <w:rPr>
+          <w:rFonts w:ascii="Menlo" w:hAnsi="Menlo" w:cs="Menlo"/>
+          <w:color w:val="F8F8F2"/>
+        </w:rPr>
+        <w:br/>
+      </w:r>
+      <w:r>
+        <w:rPr>
+          <w:rFonts w:ascii="Menlo" w:hAnsi="Menlo" w:cs="Menlo"/>
+          <w:color w:val="F8F8F2"/>
+        </w:rPr>
+        <w:br/>
+        <w:t>page galleryHello{</w:t>
+      </w:r>
+      <w:r>
+        <w:rPr>
+          <w:rFonts w:ascii="Menlo" w:hAnsi="Menlo" w:cs="Menlo"/>
+          <w:color w:val="F8F8F2"/>
+        </w:rPr>
+        <w:br/>
+        <w:t xml:space="preserve">    //parametres obligatoires</w:t>
+      </w:r>
+      <w:r>
+        <w:rPr>
+          <w:rFonts w:ascii="Menlo" w:hAnsi="Menlo" w:cs="Menlo"/>
+          <w:color w:val="F8F8F2"/>
+        </w:rPr>
+        <w:br/>
+        <w:t xml:space="preserve">    name : "Mes photos";</w:t>
+      </w:r>
+      <w:r>
+        <w:rPr>
+          <w:rFonts w:ascii="Menlo" w:hAnsi="Menlo" w:cs="Menlo"/>
+          <w:color w:val="F8F8F2"/>
+        </w:rPr>
+        <w:br/>
+        <w:t xml:space="preserve">    address : "./hello.htm";</w:t>
+      </w:r>
+      <w:r>
+        <w:rPr>
+          <w:rFonts w:ascii="Menlo" w:hAnsi="Menlo" w:cs="Menlo"/>
+          <w:color w:val="F8F8F2"/>
+        </w:rPr>
+        <w:br/>
+      </w:r>
+      <w:r>
+        <w:rPr>
+          <w:rFonts w:ascii="Menlo" w:hAnsi="Menlo" w:cs="Menlo"/>
+          <w:color w:val="F8F8F2"/>
+        </w:rPr>
+        <w:br/>
+        <w:t xml:space="preserve">    print myHead;</w:t>
+      </w:r>
+      <w:r>
+        <w:rPr>
+          <w:rFonts w:ascii="Menlo" w:hAnsi="Menlo" w:cs="Menlo"/>
+          <w:color w:val="F8F8F2"/>
+        </w:rPr>
+        <w:br/>
+        <w:t xml:space="preserve">    print myNav;</w:t>
+      </w:r>
+      <w:r>
+        <w:rPr>
+          <w:rFonts w:ascii="Menlo" w:hAnsi="Menlo" w:cs="Menlo"/>
+          <w:color w:val="F8F8F2"/>
+        </w:rPr>
+        <w:br/>
+      </w:r>
+      <w:r>
+        <w:rPr>
+          <w:rFonts w:ascii="Menlo" w:hAnsi="Menlo" w:cs="Menlo"/>
+          <w:color w:val="F8F8F2"/>
+        </w:rPr>
+        <w:br/>
+        <w:t xml:space="preserve">    print "&lt;div class='center'&gt;";</w:t>
+      </w:r>
+      <w:r>
+        <w:rPr>
+          <w:rFonts w:ascii="Menlo" w:hAnsi="Menlo" w:cs="Menlo"/>
+          <w:color w:val="F8F8F2"/>
+        </w:rPr>
+        <w:br/>
+        <w:t xml:space="preserve">    print "&lt;h1&gt;Mes galeries&lt;/h1&gt;";</w:t>
+      </w:r>
+      <w:r>
+        <w:rPr>
+          <w:rFonts w:ascii="Menlo" w:hAnsi="Menlo" w:cs="Menlo"/>
+          <w:color w:val="F8F8F2"/>
+        </w:rPr>
+        <w:br/>
+        <w:t xml:space="preserve">    print "&lt;p&gt;dans cette page vous trouverez toutes mes galleries&lt;/p&gt;";</w:t>
+      </w:r>
+      <w:r>
+        <w:rPr>
+          <w:rFonts w:ascii="Menlo" w:hAnsi="Menlo" w:cs="Menlo"/>
+          <w:color w:val="F8F8F2"/>
+        </w:rPr>
+        <w:br/>
+        <w:t xml:space="preserve">    print "&lt;/div&gt;";</w:t>
+      </w:r>
+      <w:r>
+        <w:rPr>
+          <w:rFonts w:ascii="Menlo" w:hAnsi="Menlo" w:cs="Menlo"/>
+          <w:color w:val="F8F8F2"/>
+        </w:rPr>
+        <w:br/>
+      </w:r>
+      <w:r>
+        <w:rPr>
+          <w:rFonts w:ascii="Menlo" w:hAnsi="Menlo" w:cs="Menlo"/>
+          <w:color w:val="F8F8F2"/>
+        </w:rPr>
+        <w:br/>
+        <w:t xml:space="preserve">    print myFooter;</w:t>
+      </w:r>
+      <w:r>
+        <w:rPr>
+          <w:rFonts w:ascii="Menlo" w:hAnsi="Menlo" w:cs="Menlo"/>
+          <w:color w:val="F8F8F2"/>
+        </w:rPr>
+        <w:br/>
+      </w:r>
+      <w:r>
+        <w:rPr>
+          <w:rFonts w:ascii="Menlo" w:hAnsi="Menlo" w:cs="Menlo"/>
+          <w:color w:val="F8F8F2"/>
+        </w:rPr>
+        <w:br/>
+        <w:t>};</w:t>
+      </w:r>
+      <w:r>
+        <w:rPr>
+          <w:rFonts w:ascii="Menlo" w:hAnsi="Menlo" w:cs="Menlo"/>
+          <w:color w:val="F8F8F2"/>
+        </w:rPr>
+        <w:br/>
+      </w:r>
+      <w:r>
+        <w:rPr>
+          <w:rFonts w:ascii="Menlo" w:hAnsi="Menlo" w:cs="Menlo"/>
+          <w:color w:val="F8F8F2"/>
+        </w:rPr>
+        <w:br/>
+        <w:t>page galleryPaysage{</w:t>
+      </w:r>
+      <w:r>
+        <w:rPr>
+          <w:rFonts w:ascii="Menlo" w:hAnsi="Menlo" w:cs="Menlo"/>
+          <w:color w:val="F8F8F2"/>
+        </w:rPr>
+        <w:br/>
+        <w:t xml:space="preserve">    //parametres obligatoires</w:t>
+      </w:r>
+      <w:r>
+        <w:rPr>
+          <w:rFonts w:ascii="Menlo" w:hAnsi="Menlo" w:cs="Menlo"/>
+          <w:color w:val="F8F8F2"/>
+        </w:rPr>
+        <w:br/>
+        <w:t xml:space="preserve">    name : "Des paysages";</w:t>
+      </w:r>
+      <w:r>
+        <w:rPr>
+          <w:rFonts w:ascii="Menlo" w:hAnsi="Menlo" w:cs="Menlo"/>
+          <w:color w:val="F8F8F2"/>
+        </w:rPr>
+        <w:br/>
+        <w:t xml:space="preserve">    address : "./paysages.htm";</w:t>
+      </w:r>
+      <w:r>
+        <w:rPr>
+          <w:rFonts w:ascii="Menlo" w:hAnsi="Menlo" w:cs="Menlo"/>
+          <w:color w:val="F8F8F2"/>
+        </w:rPr>
+        <w:br/>
+      </w:r>
+      <w:r>
+        <w:rPr>
+          <w:rFonts w:ascii="Menlo" w:hAnsi="Menlo" w:cs="Menlo"/>
+          <w:color w:val="F8F8F2"/>
+        </w:rPr>
+        <w:br/>
+        <w:t xml:space="preserve">    print myHead;</w:t>
+      </w:r>
+      <w:r>
+        <w:rPr>
+          <w:rFonts w:ascii="Menlo" w:hAnsi="Menlo" w:cs="Menlo"/>
+          <w:color w:val="F8F8F2"/>
+        </w:rPr>
+        <w:br/>
+        <w:t xml:space="preserve">    print myNav;</w:t>
+      </w:r>
+      <w:r>
+        <w:rPr>
+          <w:rFonts w:ascii="Menlo" w:hAnsi="Menlo" w:cs="Menlo"/>
+          <w:color w:val="F8F8F2"/>
+        </w:rPr>
+        <w:br/>
+        <w:t xml:space="preserve">    print "&lt;div class='center'&gt;";</w:t>
+      </w:r>
+      <w:r>
+        <w:rPr>
+          <w:rFonts w:ascii="Menlo" w:hAnsi="Menlo" w:cs="Menlo"/>
+          <w:color w:val="F8F8F2"/>
+        </w:rPr>
+        <w:br/>
+        <w:t xml:space="preserve">    print "&lt;h1&gt;Voici des paysages&lt;/h1&gt;";</w:t>
+      </w:r>
+      <w:r>
+        <w:rPr>
+          <w:rFonts w:ascii="Menlo" w:hAnsi="Menlo" w:cs="Menlo"/>
+          <w:color w:val="F8F8F2"/>
+        </w:rPr>
+        <w:br/>
+        <w:t xml:space="preserve">    print "&lt;table&gt;";</w:t>
+      </w:r>
+      <w:r>
+        <w:rPr>
+          <w:rFonts w:ascii="Menlo" w:hAnsi="Menlo" w:cs="Menlo"/>
+          <w:color w:val="F8F8F2"/>
+        </w:rPr>
+        <w:br/>
+      </w:r>
+      <w:r>
+        <w:rPr>
+          <w:rFonts w:ascii="Menlo" w:hAnsi="Menlo" w:cs="Menlo"/>
+          <w:color w:val="F8F8F2"/>
+        </w:rPr>
+        <w:br/>
+      </w:r>
+      <w:r>
+        <w:rPr>
+          <w:rFonts w:ascii="Menlo" w:hAnsi="Menlo" w:cs="Menlo"/>
+          <w:color w:val="F8F8F2"/>
+        </w:rPr>
+        <w:br/>
+        <w:t xml:space="preserve">    for(i from 1 to 10){</w:t>
+      </w:r>
+      <w:r>
+        <w:rPr>
+          <w:rFonts w:ascii="Menlo" w:hAnsi="Menlo" w:cs="Menlo"/>
+          <w:color w:val="F8F8F2"/>
+        </w:rPr>
+        <w:br/>
+        <w:t xml:space="preserve">        print "&lt;tr&gt;&lt;td&gt;&lt;img src='http://fakeimg.pl/290/'&gt;&lt;/td&gt;&lt;td&gt;&lt;img src='http://fakeimg.pl/290/'&gt;&lt;/td&gt;&lt;td&gt;&lt;img src='http://fakeimg.pl/290/'&gt;&lt;/td&gt;&lt;tr&gt;"</w:t>
+      </w:r>
+      <w:r>
+        <w:rPr>
+          <w:rFonts w:ascii="Menlo" w:hAnsi="Menlo" w:cs="Menlo"/>
+          <w:color w:val="F8F8F2"/>
+        </w:rPr>
+        <w:br/>
+        <w:t xml:space="preserve">    };</w:t>
+      </w:r>
+      <w:r>
+        <w:rPr>
+          <w:rFonts w:ascii="Menlo" w:hAnsi="Menlo" w:cs="Menlo"/>
+          <w:color w:val="F8F8F2"/>
+        </w:rPr>
+        <w:br/>
+      </w:r>
+      <w:r>
+        <w:rPr>
+          <w:rFonts w:ascii="Menlo" w:hAnsi="Menlo" w:cs="Menlo"/>
+          <w:color w:val="F8F8F2"/>
+        </w:rPr>
+        <w:br/>
+        <w:t xml:space="preserve">    print "&lt;/table&gt;";</w:t>
+      </w:r>
+      <w:r>
+        <w:rPr>
+          <w:rFonts w:ascii="Menlo" w:hAnsi="Menlo" w:cs="Menlo"/>
+          <w:color w:val="F8F8F2"/>
+        </w:rPr>
+        <w:br/>
+        <w:t xml:space="preserve">    print "&lt;/div&gt;";</w:t>
+      </w:r>
+      <w:r>
+        <w:rPr>
+          <w:rFonts w:ascii="Menlo" w:hAnsi="Menlo" w:cs="Menlo"/>
+          <w:color w:val="F8F8F2"/>
+        </w:rPr>
+        <w:br/>
+        <w:t>};</w:t>
+      </w:r>
+      <w:r>
+        <w:rPr>
+          <w:rFonts w:ascii="Menlo" w:hAnsi="Menlo" w:cs="Menlo"/>
+          <w:color w:val="F8F8F2"/>
+        </w:rPr>
+        <w:br/>
+      </w:r>
+      <w:r>
+        <w:rPr>
+          <w:rFonts w:ascii="Menlo" w:hAnsi="Menlo" w:cs="Menlo"/>
+          <w:color w:val="F8F8F2"/>
+        </w:rPr>
+        <w:br/>
+        <w:t>page galleryFamille{</w:t>
+      </w:r>
+      <w:r>
+        <w:rPr>
+          <w:rFonts w:ascii="Menlo" w:hAnsi="Menlo" w:cs="Menlo"/>
+          <w:color w:val="F8F8F2"/>
+        </w:rPr>
+        <w:br/>
+        <w:t xml:space="preserve">    //parametres obligatoires</w:t>
+      </w:r>
+      <w:r>
+        <w:rPr>
+          <w:rFonts w:ascii="Menlo" w:hAnsi="Menlo" w:cs="Menlo"/>
+          <w:color w:val="F8F8F2"/>
+        </w:rPr>
+        <w:br/>
+        <w:t xml:space="preserve">    name : "Ma famille";</w:t>
+      </w:r>
+      <w:r>
+        <w:rPr>
+          <w:rFonts w:ascii="Menlo" w:hAnsi="Menlo" w:cs="Menlo"/>
+          <w:color w:val="F8F8F2"/>
+        </w:rPr>
+        <w:br/>
+        <w:t xml:space="preserve">    address : "./famille1.htm";</w:t>
+      </w:r>
+      <w:r>
+        <w:rPr>
+          <w:rFonts w:ascii="Menlo" w:hAnsi="Menlo" w:cs="Menlo"/>
+          <w:color w:val="F8F8F2"/>
+        </w:rPr>
+        <w:br/>
+      </w:r>
+      <w:r>
+        <w:rPr>
+          <w:rFonts w:ascii="Menlo" w:hAnsi="Menlo" w:cs="Menlo"/>
+          <w:color w:val="F8F8F2"/>
+        </w:rPr>
+        <w:br/>
+        <w:t xml:space="preserve">    print myHead;</w:t>
+      </w:r>
+      <w:r>
+        <w:rPr>
+          <w:rFonts w:ascii="Menlo" w:hAnsi="Menlo" w:cs="Menlo"/>
+          <w:color w:val="F8F8F2"/>
+        </w:rPr>
+        <w:br/>
+        <w:t xml:space="preserve">    print myNav;</w:t>
+      </w:r>
+      <w:r>
+        <w:rPr>
+          <w:rFonts w:ascii="Menlo" w:hAnsi="Menlo" w:cs="Menlo"/>
+          <w:color w:val="F8F8F2"/>
+        </w:rPr>
+        <w:br/>
+      </w:r>
+      <w:r>
+        <w:rPr>
+          <w:rFonts w:ascii="Menlo" w:hAnsi="Menlo" w:cs="Menlo"/>
+          <w:color w:val="F8F8F2"/>
+        </w:rPr>
+        <w:br/>
+        <w:t xml:space="preserve">    print "&lt;div class='center'&gt;";</w:t>
+      </w:r>
+      <w:r>
+        <w:rPr>
+          <w:rFonts w:ascii="Menlo" w:hAnsi="Menlo" w:cs="Menlo"/>
+          <w:color w:val="F8F8F2"/>
+        </w:rPr>
+        <w:br/>
+        <w:t xml:space="preserve">    for(i from 1 to 20){</w:t>
+      </w:r>
+      <w:r>
+        <w:rPr>
+          <w:rFonts w:ascii="Menlo" w:hAnsi="Menlo" w:cs="Menlo"/>
+          <w:color w:val="F8F8F2"/>
+        </w:rPr>
+        <w:br/>
+        <w:t xml:space="preserve">        print "&lt;p&gt;Hello ma famille&lt;/p&gt;"</w:t>
+      </w:r>
+      <w:r>
+        <w:rPr>
+          <w:rFonts w:ascii="Menlo" w:hAnsi="Menlo" w:cs="Menlo"/>
+          <w:color w:val="F8F8F2"/>
+        </w:rPr>
+        <w:br/>
+        <w:t xml:space="preserve">    };</w:t>
+      </w:r>
+      <w:r>
+        <w:rPr>
+          <w:rFonts w:ascii="Menlo" w:hAnsi="Menlo" w:cs="Menlo"/>
+          <w:color w:val="F8F8F2"/>
+        </w:rPr>
+        <w:br/>
+        <w:t xml:space="preserve">    print "&lt;/div&gt;";</w:t>
+      </w:r>
+      <w:r>
+        <w:rPr>
+          <w:rFonts w:ascii="Menlo" w:hAnsi="Menlo" w:cs="Menlo"/>
+          <w:color w:val="F8F8F2"/>
+        </w:rPr>
+        <w:br/>
+        <w:t>};</w:t>
+      </w:r>
+      <w:r>
+        <w:rPr>
+          <w:rFonts w:ascii="Menlo" w:hAnsi="Menlo" w:cs="Menlo"/>
+          <w:color w:val="F8F8F2"/>
+        </w:rPr>
+        <w:br/>
+      </w:r>
+      <w:r>
+        <w:rPr>
+          <w:rFonts w:ascii="Menlo" w:hAnsi="Menlo" w:cs="Menlo"/>
+          <w:color w:val="F8F8F2"/>
+        </w:rPr>
+        <w:br/>
+        <w:t>galleryHello += galleryPaysage;</w:t>
+      </w:r>
+      <w:r>
+        <w:rPr>
+          <w:rFonts w:ascii="Menlo" w:hAnsi="Menlo" w:cs="Menlo"/>
+          <w:color w:val="F8F8F2"/>
+        </w:rPr>
+        <w:br/>
+        <w:t>galleryHello += galleryFamille</w:t>
+      </w:r>
+    </w:p>
+    <w:p/>
+    <w:p/>
+    <w:p>
+      <w:pPr>
+        <w:rPr>
+          <w:b/>
+        </w:rPr>
+      </w:pPr>
+      <w:r>
+        <w:rPr>
+          <w:b/>
+        </w:rPr>
+        <w:t>Fichier généré :</w:t>
+      </w:r>
+    </w:p>
+    <w:p/>
+    <w:p>
+      <w:r>
+        <w:drawing>
+          <wp:inline distT="0" distB="0" distL="0" distR="0" wp14:anchorId="4969169E" wp14:editId="020AAB24">
+            <wp:extent cx="5755640" cy="1944370"/>
+            <wp:effectExtent l="0" t="0" r="10160" b="11430"/>
+            <wp:docPr id="7" name="Image 7"/>
+            <wp:cNvGraphicFramePr>
+              <a:graphicFrameLocks xmlns:a="http://schemas.openxmlformats.org/drawingml/2006/main" noChangeAspect="1"/>
+            </wp:cNvGraphicFramePr>
+            <a:graphic xmlns:a="http://schemas.openxmlformats.org/drawingml/2006/main">
+              <a:graphicData uri="http://schemas.openxmlformats.org/drawingml/2006/picture">
+                <pic:pic xmlns:pic="http://schemas.openxmlformats.org/drawingml/2006/picture">
+                  <pic:nvPicPr>
+                    <pic:cNvPr id="1" name=""/>
+                    <pic:cNvPicPr/>
+                  </pic:nvPicPr>
+                  <pic:blipFill>
+                    <a:blip r:embed="rId17"/>
+                    <a:stretch>
+                      <a:fillRect/>
+                    </a:stretch>
+                  </pic:blipFill>
+                  <pic:spPr>
+                    <a:xfrm>
+                      <a:off x="0" y="0"/>
+                      <a:ext cx="5755640" cy="1944370"/>
+                    </a:xfrm>
+                    <a:prstGeom prst="rect">
+                      <a:avLst/>
+                    </a:prstGeom>
+                  </pic:spPr>
+                </pic:pic>
+              </a:graphicData>
+            </a:graphic>
+          </wp:inline>
+        </w:drawing>
+      </w:r>
+    </w:p>
+    <w:p/>
+    <w:p/>
+    <w:p/>
+    <w:p>
+      <w:pPr>
+        <w:rPr>
+          <w:b/>
+        </w:rPr>
+      </w:pPr>
+    </w:p>
+    <w:p>
+      <w:pPr>
         <w:pStyle w:val="Titre1"/>
       </w:pPr>
       <w:r>
+        <w:t>Exceptions gérées</w:t>
+      </w:r>
+    </w:p>
+    <w:p/>
+    <w:p>
+      <w:pPr>
+        <w:pStyle w:val="Pardeliste"/>
+        <w:numPr>
+          <w:ilvl w:val="0"/>
+          <w:numId w:val="5"/>
+        </w:numPr>
+        <w:rPr>
+          <w:b/>
+        </w:rPr>
+      </w:pPr>
+      <w:r>
+        <w:rPr>
+          <w:b/>
+        </w:rPr>
+        <w:t xml:space="preserve">« ; » manquant : </w:t>
+      </w:r>
+    </w:p>
+    <w:p>
+      <w:pPr>
+        <w:ind w:firstLine="708"/>
+      </w:pPr>
+      <w:r>
+        <w:t>Syntax error in line 35 at 'page'</w:t>
+      </w:r>
+    </w:p>
+    <w:p>
+      <w:pPr>
+        <w:ind w:firstLine="708"/>
+      </w:pPr>
+    </w:p>
+    <w:p>
+      <w:pPr>
+        <w:pStyle w:val="Pardeliste"/>
+        <w:numPr>
+          <w:ilvl w:val="0"/>
+          <w:numId w:val="5"/>
+        </w:numPr>
+        <w:rPr>
+          <w:b/>
+        </w:rPr>
+      </w:pPr>
+      <w:r>
+        <w:rPr>
+          <w:b/>
+        </w:rPr>
+        <w:t>A</w:t>
+      </w:r>
+      <w:r>
+        <w:rPr>
+          <w:b/>
+        </w:rPr>
+        <w:t>ttributs obligatoire</w:t>
+      </w:r>
+      <w:r>
+        <w:rPr>
+          <w:b/>
+        </w:rPr>
+        <w:t>s</w:t>
+      </w:r>
+      <w:r>
+        <w:rPr>
+          <w:b/>
+        </w:rPr>
+        <w:t xml:space="preserve"> manquant</w:t>
+      </w:r>
+      <w:r>
+        <w:rPr>
+          <w:b/>
+        </w:rPr>
+        <w:t xml:space="preserve"> pour les pages</w:t>
+      </w:r>
+      <w:r>
+        <w:rPr>
+          <w:b/>
+        </w:rPr>
+        <w:t> :</w:t>
+      </w:r>
+    </w:p>
+    <w:p>
+      <w:pPr>
+        <w:pStyle w:val="Pardeliste"/>
+      </w:pPr>
+      <w:r>
+        <w:t>("Mhm! it seems you forget the 'adress' or 'name' of the page : ", 'galleryPaysage')</w:t>
+      </w:r>
+    </w:p>
+    <w:p>
+      <w:pPr>
+        <w:pStyle w:val="Pardeliste"/>
+      </w:pPr>
+    </w:p>
+    <w:p>
+      <w:pPr>
+        <w:pStyle w:val="Pardeliste"/>
+        <w:numPr>
+          <w:ilvl w:val="0"/>
+          <w:numId w:val="5"/>
+        </w:numPr>
+        <w:rPr>
+          <w:b/>
+        </w:rPr>
+      </w:pPr>
+      <w:r>
+        <w:rPr>
+          <w:b/>
+        </w:rPr>
+        <w:t>Addition de pages </w:t>
+      </w:r>
+      <w:r>
+        <w:rPr>
+          <w:b/>
+        </w:rPr>
+        <w:t>invalide</w:t>
+      </w:r>
+      <w:r>
+        <w:rPr>
+          <w:b/>
+        </w:rPr>
+        <w:t>:</w:t>
+      </w:r>
+    </w:p>
+    <w:p>
+      <w:pPr>
+        <w:pStyle w:val="Pardeliste"/>
+      </w:pPr>
+      <w:r>
+        <w:t>Syntax Error: Addition requires two existing pages. Page galleryPaysage1 unknown. Line 87. Position 1739.</w:t>
+      </w:r>
+    </w:p>
+    <w:p>
+      <w:pPr>
+        <w:pStyle w:val="Pardeliste"/>
+      </w:pPr>
+    </w:p>
+    <w:p>
+      <w:pPr>
+        <w:pStyle w:val="Pardeliste"/>
+        <w:numPr>
+          <w:ilvl w:val="0"/>
+          <w:numId w:val="5"/>
+        </w:numPr>
+        <w:rPr>
+          <w:b/>
+        </w:rPr>
+      </w:pPr>
+      <w:r>
+        <w:rPr>
+          <w:b/>
+        </w:rPr>
+        <w:t>Erreur de syntaxe « / » au lieu de « // » par exemple :</w:t>
+      </w:r>
+    </w:p>
+    <w:p>
+      <w:pPr>
+        <w:pStyle w:val="Pardeliste"/>
+      </w:pPr>
+      <w:r>
+        <w:t>Syntax error in line 11 at '/'</w:t>
+      </w:r>
+    </w:p>
+    <w:p>
+      <w:pPr>
+        <w:pStyle w:val="Pardeliste"/>
+      </w:pPr>
+    </w:p>
+    <w:p>
+      <w:pPr>
+        <w:pStyle w:val="Pardeliste"/>
+        <w:numPr>
+          <w:ilvl w:val="0"/>
+          <w:numId w:val="5"/>
+        </w:numPr>
+        <w:rPr>
+          <w:b/>
+        </w:rPr>
+      </w:pPr>
+      <w:r>
+        <w:rPr>
+          <w:b/>
+        </w:rPr>
+        <w:t>Page inconnue dans le menu :</w:t>
+      </w:r>
+    </w:p>
+    <w:p>
+      <w:pPr>
+        <w:pStyle w:val="Pardeliste"/>
+      </w:pPr>
+      <w:r>
+        <w:t>Missing page adresse for : gallery</w:t>
+      </w:r>
+    </w:p>
+    <w:p/>
+    <w:p>
+      <w:pPr>
+        <w:pStyle w:val="Titre1"/>
+      </w:pPr>
+      <w:r>
+        <w:t>Bugs connus</w:t>
+      </w:r>
+    </w:p>
+    <w:p/>
+    <w:p>
+      <w:r>
+        <w:t>Le programme suit une récursivité qui nécessite qu’une instruction soit séparée d’une autre par un « ; », mais un « ; » de fin introduit un nouveau state ment et donc un nœud vide sans type. Ce la créé une erreur car une instruction nulle.</w:t>
+      </w:r>
+    </w:p>
+    <w:p/>
+    <w:p>
+      <w:r>
+        <w:t>Nous n’avons malheureusement pas trouvé la solution.</w:t>
+      </w:r>
+    </w:p>
+    <w:p/>
+    <w:p/>
+    <w:p>
+      <w:pPr>
+        <w:pStyle w:val="Titre1"/>
+      </w:pPr>
+      <w:r>
         <w:t>Remarques et conclusion</w:t>
       </w:r>
     </w:p>
@@ -5987,21 +7462,25 @@
     <w:p/>
     <w:p>
       <w:r>
-        <w:t xml:space="preserve">En effet, notre langage particulier oblige l’utilisateur à respecter une syntaxe composé d’une suite de mots réservés dans un ordre précis et pouvant être utilisés que dans certaines situations (dans une page il faut au minimum les deux attributs, </w:t>
-      </w:r>
-      <w:proofErr w:type="spellStart"/>
-      <w:r>
-        <w:t>etc</w:t>
-      </w:r>
-      <w:proofErr w:type="spellEnd"/>
-      <w:r>
-        <w:t>…).</w:t>
+        <w:t>En effet, notre langage particulier oblige l’utilisateur à respecter une syntaxe composé</w:t>
+      </w:r>
+      <w:r>
+        <w:t>e</w:t>
+      </w:r>
+      <w:r>
+        <w:t xml:space="preserve"> d’une suite de mots réservés dans un ordre précis et pouvant être utilisés que dans certaines situations (dans une page il faut au minimum les deux attributs, etc…).</w:t>
       </w:r>
     </w:p>
     <w:p/>
     <w:p>
       <w:r>
-        <w:t xml:space="preserve">Avec du recule, la syntaxe de notre langage s’approche trop d’un langage de description que d’un réel langage de programmation, </w:t>
+        <w:t xml:space="preserve">Avec du recule, la syntaxe de notre langage s’approche </w:t>
+      </w:r>
+      <w:r>
+        <w:t>plus</w:t>
+      </w:r>
+      <w:r>
+        <w:t xml:space="preserve"> d’un langage de description que d’un réel langage de programmation, </w:t>
       </w:r>
       <w:r>
         <w:t>s’</w:t>
@@ -6033,40 +7512,20 @@
       <w:r>
         <w:t xml:space="preserve">Dans notre cas l’utilisation d’un arbre syntaxique était alors moins évidant. Le </w:t>
       </w:r>
-      <w:proofErr w:type="spellStart"/>
-      <w:r>
-        <w:t>language</w:t>
-      </w:r>
-      <w:proofErr w:type="spellEnd"/>
-      <w:r>
-        <w:t xml:space="preserve"> étant plutôt descriptif, nous avions directement la possibilité de générer notre propre structure de donnée </w:t>
-      </w:r>
-      <w:proofErr w:type="gramStart"/>
-      <w:r>
-        <w:t>a</w:t>
-      </w:r>
-      <w:proofErr w:type="gramEnd"/>
-      <w:r>
-        <w:t xml:space="preserve"> partir de l’analyse syntaxique et de la </w:t>
-      </w:r>
-      <w:proofErr w:type="spellStart"/>
-      <w:r>
-        <w:t>parser</w:t>
-      </w:r>
-      <w:proofErr w:type="spellEnd"/>
-      <w:r>
-        <w:t xml:space="preserve"> plus simplement par la suite.</w:t>
+      <w:r>
+        <w:t>langage</w:t>
+      </w:r>
+      <w:r>
+        <w:t xml:space="preserve"> étant plutôt descriptif, nous avions directement la possibilité de générer notre propre structure de donnée a partir de l’analyse syntaxique et de la parser plus simplement par la suite.</w:t>
       </w:r>
     </w:p>
     <w:p>
       <w:r>
         <w:t xml:space="preserve">Nous avons donc commencé par implémenter cette structure mais après </w:t>
       </w:r>
-      <w:proofErr w:type="spellStart"/>
-      <w:r>
-        <w:t>discution</w:t>
-      </w:r>
-      <w:proofErr w:type="spellEnd"/>
+      <w:r>
+        <w:t>discutions</w:t>
+      </w:r>
       <w:r>
         <w:t xml:space="preserve"> l</w:t>
       </w:r>
@@ -6119,9 +7578,9 @@
       </w:r>
     </w:p>
     <w:sectPr>
-      <w:headerReference w:type="default" r:id="rId15"/>
-      <w:footerReference w:type="even" r:id="rId16"/>
-      <w:footerReference w:type="default" r:id="rId17"/>
+      <w:headerReference w:type="default" r:id="rId18"/>
+      <w:footerReference w:type="even" r:id="rId19"/>
+      <w:footerReference w:type="default" r:id="rId20"/>
       <w:pgSz w:w="11900" w:h="16840"/>
       <w:pgMar w:top="1418" w:right="1418" w:bottom="1418" w:left="1418" w:header="709" w:footer="709" w:gutter="0"/>
       <w:cols w:space="708"/>
@@ -6269,30 +7728,15 @@
       <w:dataBinding w:prefixMappings="xmlns:ns0='http://purl.org/dc/elements/1.1/' xmlns:ns1='http://schemas.openxmlformats.org/package/2006/metadata/core-properties' " w:xpath="/ns1:coreProperties[1]/ns0:creator[1]" w:storeItemID="{6C3C8BC8-F283-45AE-878A-BAB7291924A1}"/>
       <w:text/>
     </w:sdtPr>
+    <w:sdtEndPr/>
     <w:sdtContent>
       <w:p>
-        <w:proofErr w:type="spellStart"/>
         <w:r>
           <w:rPr>
             <w:lang w:val="fr-FR"/>
           </w:rPr>
-          <w:t>Horia</w:t>
+          <w:t>Horia Mut, Lucas Bitter, Steve Visinand</w:t>
         </w:r>
-        <w:proofErr w:type="spellEnd"/>
-        <w:r>
-          <w:rPr>
-            <w:lang w:val="fr-FR"/>
-          </w:rPr>
-          <w:t xml:space="preserve"> Mut, Lucas Bitter, Steve </w:t>
-        </w:r>
-        <w:proofErr w:type="spellStart"/>
-        <w:r>
-          <w:rPr>
-            <w:lang w:val="fr-FR"/>
-          </w:rPr>
-          <w:t>Visinand</w:t>
-        </w:r>
-        <w:proofErr w:type="spellEnd"/>
       </w:p>
     </w:sdtContent>
   </w:sdt>
@@ -6587,9 +8031,9 @@
     </w:lvl>
   </w:abstractNum>
   <w:abstractNum w:abstractNumId="3">
-    <w:nsid w:val="7882781E"/>
+    <w:nsid w:val="78787707"/>
     <w:multiLevelType w:val="hybridMultilevel"/>
-    <w:tmpl w:val="F0742EC6"/>
+    <w:tmpl w:val="4C90AE26"/>
     <w:lvl w:ilvl="0" w:tplc="040C0001">
       <w:start w:val="1"/>
       <w:numFmt w:val="bullet"/>
@@ -6699,17 +8143,133 @@
       </w:rPr>
     </w:lvl>
   </w:abstractNum>
+  <w:abstractNum w:abstractNumId="4">
+    <w:nsid w:val="7882781E"/>
+    <w:multiLevelType w:val="hybridMultilevel"/>
+    <w:tmpl w:val="F0742EC6"/>
+    <w:lvl w:ilvl="0" w:tplc="040C0001">
+      <w:start w:val="1"/>
+      <w:numFmt w:val="bullet"/>
+      <w:lvlText w:val=""/>
+      <w:lvlJc w:val="left"/>
+      <w:pPr>
+        <w:ind w:left="720" w:hanging="360"/>
+      </w:pPr>
+      <w:rPr>
+        <w:rFonts w:ascii="Symbol" w:hAnsi="Symbol" w:hint="default"/>
+      </w:rPr>
+    </w:lvl>
+    <w:lvl w:ilvl="1" w:tplc="040C0003" w:tentative="1">
+      <w:start w:val="1"/>
+      <w:numFmt w:val="bullet"/>
+      <w:lvlText w:val="o"/>
+      <w:lvlJc w:val="left"/>
+      <w:pPr>
+        <w:ind w:left="1440" w:hanging="360"/>
+      </w:pPr>
+      <w:rPr>
+        <w:rFonts w:ascii="Courier New" w:hAnsi="Courier New" w:cs="Courier New" w:hint="default"/>
+      </w:rPr>
+    </w:lvl>
+    <w:lvl w:ilvl="2" w:tplc="040C0005" w:tentative="1">
+      <w:start w:val="1"/>
+      <w:numFmt w:val="bullet"/>
+      <w:lvlText w:val=""/>
+      <w:lvlJc w:val="left"/>
+      <w:pPr>
+        <w:ind w:left="2160" w:hanging="360"/>
+      </w:pPr>
+      <w:rPr>
+        <w:rFonts w:ascii="Wingdings" w:hAnsi="Wingdings" w:hint="default"/>
+      </w:rPr>
+    </w:lvl>
+    <w:lvl w:ilvl="3" w:tplc="040C0001" w:tentative="1">
+      <w:start w:val="1"/>
+      <w:numFmt w:val="bullet"/>
+      <w:lvlText w:val=""/>
+      <w:lvlJc w:val="left"/>
+      <w:pPr>
+        <w:ind w:left="2880" w:hanging="360"/>
+      </w:pPr>
+      <w:rPr>
+        <w:rFonts w:ascii="Symbol" w:hAnsi="Symbol" w:hint="default"/>
+      </w:rPr>
+    </w:lvl>
+    <w:lvl w:ilvl="4" w:tplc="040C0003" w:tentative="1">
+      <w:start w:val="1"/>
+      <w:numFmt w:val="bullet"/>
+      <w:lvlText w:val="o"/>
+      <w:lvlJc w:val="left"/>
+      <w:pPr>
+        <w:ind w:left="3600" w:hanging="360"/>
+      </w:pPr>
+      <w:rPr>
+        <w:rFonts w:ascii="Courier New" w:hAnsi="Courier New" w:cs="Courier New" w:hint="default"/>
+      </w:rPr>
+    </w:lvl>
+    <w:lvl w:ilvl="5" w:tplc="040C0005" w:tentative="1">
+      <w:start w:val="1"/>
+      <w:numFmt w:val="bullet"/>
+      <w:lvlText w:val=""/>
+      <w:lvlJc w:val="left"/>
+      <w:pPr>
+        <w:ind w:left="4320" w:hanging="360"/>
+      </w:pPr>
+      <w:rPr>
+        <w:rFonts w:ascii="Wingdings" w:hAnsi="Wingdings" w:hint="default"/>
+      </w:rPr>
+    </w:lvl>
+    <w:lvl w:ilvl="6" w:tplc="040C0001" w:tentative="1">
+      <w:start w:val="1"/>
+      <w:numFmt w:val="bullet"/>
+      <w:lvlText w:val=""/>
+      <w:lvlJc w:val="left"/>
+      <w:pPr>
+        <w:ind w:left="5040" w:hanging="360"/>
+      </w:pPr>
+      <w:rPr>
+        <w:rFonts w:ascii="Symbol" w:hAnsi="Symbol" w:hint="default"/>
+      </w:rPr>
+    </w:lvl>
+    <w:lvl w:ilvl="7" w:tplc="040C0003" w:tentative="1">
+      <w:start w:val="1"/>
+      <w:numFmt w:val="bullet"/>
+      <w:lvlText w:val="o"/>
+      <w:lvlJc w:val="left"/>
+      <w:pPr>
+        <w:ind w:left="5760" w:hanging="360"/>
+      </w:pPr>
+      <w:rPr>
+        <w:rFonts w:ascii="Courier New" w:hAnsi="Courier New" w:cs="Courier New" w:hint="default"/>
+      </w:rPr>
+    </w:lvl>
+    <w:lvl w:ilvl="8" w:tplc="040C0005" w:tentative="1">
+      <w:start w:val="1"/>
+      <w:numFmt w:val="bullet"/>
+      <w:lvlText w:val=""/>
+      <w:lvlJc w:val="left"/>
+      <w:pPr>
+        <w:ind w:left="6480" w:hanging="360"/>
+      </w:pPr>
+      <w:rPr>
+        <w:rFonts w:ascii="Wingdings" w:hAnsi="Wingdings" w:hint="default"/>
+      </w:rPr>
+    </w:lvl>
+  </w:abstractNum>
   <w:num w:numId="1">
     <w:abstractNumId w:val="0"/>
   </w:num>
   <w:num w:numId="2">
-    <w:abstractNumId w:val="3"/>
+    <w:abstractNumId w:val="4"/>
   </w:num>
   <w:num w:numId="3">
     <w:abstractNumId w:val="1"/>
   </w:num>
   <w:num w:numId="4">
     <w:abstractNumId w:val="2"/>
+  </w:num>
+  <w:num w:numId="5">
+    <w:abstractNumId w:val="3"/>
   </w:num>
 </w:numbering>
 </file>

</xml_diff>